<commit_message>
Added 1 Use case description
</commit_message>
<xml_diff>
--- a/SEP3/SEP3 Documentation/Use case descriptions.docx
+++ b/SEP3/SEP3 Documentation/Use case descriptions.docx
@@ -196,7 +196,7 @@
                     <pic:cNvPicPr/>
                   </pic:nvPicPr>
                   <pic:blipFill rotWithShape="1">
-                    <a:blip r:embed="rId4">
+                    <a:blip r:embed="rId5">
                       <a:extLst>
                         <a:ext uri="{28A0092B-C50C-407E-A947-70E740481C1C}">
                           <a14:useLocalDpi xmlns:a14="http://schemas.microsoft.com/office/drawing/2010/main" val="0"/>
@@ -365,11 +365,821 @@
       </w:r>
     </w:p>
     <w:p>
+      <w:pPr>
+        <w:pStyle w:val="Title"/>
+      </w:pPr>
       <w:r>
         <w:lastRenderedPageBreak/>
         <w:t>Use Cases – Fully Dressed Description</w:t>
       </w:r>
     </w:p>
+    <w:tbl>
+      <w:tblPr>
+        <w:tblStyle w:val="TableGrid"/>
+        <w:tblpPr w:leftFromText="180" w:rightFromText="180" w:vertAnchor="page" w:horzAnchor="margin" w:tblpY="3061"/>
+        <w:tblW w:w="0" w:type="auto"/>
+        <w:tblLayout w:type="fixed"/>
+        <w:tblLook w:val="04A0" w:firstRow="1" w:lastRow="0" w:firstColumn="1" w:lastColumn="0" w:noHBand="0" w:noVBand="1"/>
+      </w:tblPr>
+      <w:tblGrid>
+        <w:gridCol w:w="4245"/>
+        <w:gridCol w:w="4316"/>
+      </w:tblGrid>
+      <w:tr>
+        <w:trPr>
+          <w:trHeight w:val="465"/>
+        </w:trPr>
+        <w:tc>
+          <w:tcPr>
+            <w:tcW w:w="4245" w:type="dxa"/>
+            <w:tcBorders>
+              <w:top w:val="single" w:sz="8" w:space="0" w:color="000000" w:themeColor="text1"/>
+              <w:left w:val="single" w:sz="8" w:space="0" w:color="000000" w:themeColor="text1"/>
+              <w:bottom w:val="single" w:sz="8" w:space="0" w:color="000000" w:themeColor="text1"/>
+              <w:right w:val="single" w:sz="8" w:space="0" w:color="000000" w:themeColor="text1"/>
+            </w:tcBorders>
+            <w:vAlign w:val="center"/>
+            <w:hideMark/>
+          </w:tcPr>
+          <w:p>
+            <w:pPr>
+              <w:rPr>
+                <w:rFonts w:ascii="Arial" w:hAnsi="Arial" w:cs="Arial"/>
+              </w:rPr>
+            </w:pPr>
+            <w:r>
+              <w:rPr>
+                <w:rFonts w:ascii="Arial" w:eastAsia="Arial" w:hAnsi="Arial" w:cs="Arial"/>
+                <w:color w:val="000000" w:themeColor="text1"/>
+                <w:sz w:val="20"/>
+                <w:szCs w:val="20"/>
+              </w:rPr>
+              <w:t xml:space="preserve">Use case </w:t>
+            </w:r>
+          </w:p>
+        </w:tc>
+        <w:tc>
+          <w:tcPr>
+            <w:tcW w:w="4316" w:type="dxa"/>
+            <w:tcBorders>
+              <w:top w:val="single" w:sz="8" w:space="0" w:color="000000" w:themeColor="text1"/>
+              <w:left w:val="single" w:sz="8" w:space="0" w:color="000000" w:themeColor="text1"/>
+              <w:bottom w:val="single" w:sz="8" w:space="0" w:color="000000" w:themeColor="text1"/>
+              <w:right w:val="single" w:sz="8" w:space="0" w:color="000000" w:themeColor="text1"/>
+            </w:tcBorders>
+            <w:vAlign w:val="center"/>
+            <w:hideMark/>
+          </w:tcPr>
+          <w:p>
+            <w:r>
+              <w:t>Manage user</w:t>
+            </w:r>
+          </w:p>
+        </w:tc>
+      </w:tr>
+      <w:tr>
+        <w:trPr>
+          <w:trHeight w:val="705"/>
+        </w:trPr>
+        <w:tc>
+          <w:tcPr>
+            <w:tcW w:w="4245" w:type="dxa"/>
+            <w:tcBorders>
+              <w:top w:val="single" w:sz="8" w:space="0" w:color="000000" w:themeColor="text1"/>
+              <w:left w:val="single" w:sz="8" w:space="0" w:color="000000" w:themeColor="text1"/>
+              <w:bottom w:val="single" w:sz="8" w:space="0" w:color="000000" w:themeColor="text1"/>
+              <w:right w:val="single" w:sz="8" w:space="0" w:color="000000" w:themeColor="text1"/>
+            </w:tcBorders>
+            <w:hideMark/>
+          </w:tcPr>
+          <w:p>
+            <w:pPr>
+              <w:rPr>
+                <w:rFonts w:ascii="Arial" w:hAnsi="Arial" w:cs="Arial"/>
+              </w:rPr>
+            </w:pPr>
+            <w:r>
+              <w:rPr>
+                <w:rFonts w:ascii="Arial" w:eastAsia="Arial" w:hAnsi="Arial" w:cs="Arial"/>
+                <w:color w:val="000000" w:themeColor="text1"/>
+                <w:sz w:val="20"/>
+                <w:szCs w:val="20"/>
+              </w:rPr>
+              <w:t xml:space="preserve">Summary </w:t>
+            </w:r>
+          </w:p>
+        </w:tc>
+        <w:tc>
+          <w:tcPr>
+            <w:tcW w:w="4316" w:type="dxa"/>
+            <w:tcBorders>
+              <w:top w:val="single" w:sz="8" w:space="0" w:color="000000" w:themeColor="text1"/>
+              <w:left w:val="single" w:sz="8" w:space="0" w:color="000000" w:themeColor="text1"/>
+              <w:bottom w:val="single" w:sz="8" w:space="0" w:color="000000" w:themeColor="text1"/>
+              <w:right w:val="single" w:sz="8" w:space="0" w:color="000000" w:themeColor="text1"/>
+            </w:tcBorders>
+            <w:vAlign w:val="center"/>
+            <w:hideMark/>
+          </w:tcPr>
+          <w:p>
+            <w:pPr>
+              <w:rPr>
+                <w:rFonts w:ascii="Arial" w:hAnsi="Arial" w:cs="Arial"/>
+              </w:rPr>
+            </w:pPr>
+            <w:r>
+              <w:rPr>
+                <w:rFonts w:ascii="Arial" w:eastAsia="Arial" w:hAnsi="Arial" w:cs="Arial"/>
+                <w:color w:val="000000" w:themeColor="text1"/>
+                <w:sz w:val="20"/>
+                <w:szCs w:val="20"/>
+              </w:rPr>
+              <w:t xml:space="preserve">Use case description for </w:t>
+            </w:r>
+            <w:r>
+              <w:rPr>
+                <w:rFonts w:ascii="Arial" w:eastAsia="Arial" w:hAnsi="Arial" w:cs="Arial"/>
+                <w:color w:val="000000" w:themeColor="text1"/>
+                <w:sz w:val="20"/>
+                <w:szCs w:val="20"/>
+              </w:rPr>
+              <w:t>managing users.</w:t>
+            </w:r>
+          </w:p>
+        </w:tc>
+      </w:tr>
+      <w:tr>
+        <w:trPr>
+          <w:trHeight w:val="465"/>
+        </w:trPr>
+        <w:tc>
+          <w:tcPr>
+            <w:tcW w:w="4245" w:type="dxa"/>
+            <w:tcBorders>
+              <w:top w:val="single" w:sz="8" w:space="0" w:color="000000" w:themeColor="text1"/>
+              <w:left w:val="single" w:sz="8" w:space="0" w:color="000000" w:themeColor="text1"/>
+              <w:bottom w:val="single" w:sz="8" w:space="0" w:color="000000" w:themeColor="text1"/>
+              <w:right w:val="single" w:sz="8" w:space="0" w:color="000000" w:themeColor="text1"/>
+            </w:tcBorders>
+            <w:vAlign w:val="center"/>
+            <w:hideMark/>
+          </w:tcPr>
+          <w:p>
+            <w:pPr>
+              <w:rPr>
+                <w:rFonts w:ascii="Arial" w:hAnsi="Arial" w:cs="Arial"/>
+              </w:rPr>
+            </w:pPr>
+            <w:r>
+              <w:rPr>
+                <w:rFonts w:ascii="Arial" w:eastAsia="Arial" w:hAnsi="Arial" w:cs="Arial"/>
+                <w:color w:val="000000" w:themeColor="text1"/>
+                <w:sz w:val="20"/>
+                <w:szCs w:val="20"/>
+              </w:rPr>
+              <w:t xml:space="preserve">Actor </w:t>
+            </w:r>
+          </w:p>
+        </w:tc>
+        <w:tc>
+          <w:tcPr>
+            <w:tcW w:w="4316" w:type="dxa"/>
+            <w:tcBorders>
+              <w:top w:val="single" w:sz="8" w:space="0" w:color="000000" w:themeColor="text1"/>
+              <w:left w:val="single" w:sz="8" w:space="0" w:color="000000" w:themeColor="text1"/>
+              <w:bottom w:val="single" w:sz="8" w:space="0" w:color="000000" w:themeColor="text1"/>
+              <w:right w:val="single" w:sz="8" w:space="0" w:color="000000" w:themeColor="text1"/>
+            </w:tcBorders>
+            <w:vAlign w:val="center"/>
+            <w:hideMark/>
+          </w:tcPr>
+          <w:p>
+            <w:pPr>
+              <w:rPr>
+                <w:rFonts w:ascii="Arial" w:eastAsia="Arial" w:hAnsi="Arial" w:cs="Arial"/>
+                <w:color w:val="000000" w:themeColor="text1"/>
+                <w:sz w:val="20"/>
+                <w:szCs w:val="20"/>
+              </w:rPr>
+            </w:pPr>
+            <w:r>
+              <w:rPr>
+                <w:rFonts w:ascii="Arial" w:eastAsia="Arial" w:hAnsi="Arial" w:cs="Arial"/>
+                <w:color w:val="000000" w:themeColor="text1"/>
+                <w:sz w:val="20"/>
+                <w:szCs w:val="20"/>
+              </w:rPr>
+              <w:t>User</w:t>
+            </w:r>
+          </w:p>
+        </w:tc>
+      </w:tr>
+      <w:tr>
+        <w:trPr>
+          <w:trHeight w:val="465"/>
+        </w:trPr>
+        <w:tc>
+          <w:tcPr>
+            <w:tcW w:w="4245" w:type="dxa"/>
+            <w:tcBorders>
+              <w:top w:val="single" w:sz="8" w:space="0" w:color="000000" w:themeColor="text1"/>
+              <w:left w:val="single" w:sz="8" w:space="0" w:color="000000" w:themeColor="text1"/>
+              <w:bottom w:val="single" w:sz="8" w:space="0" w:color="000000" w:themeColor="text1"/>
+              <w:right w:val="single" w:sz="8" w:space="0" w:color="000000" w:themeColor="text1"/>
+            </w:tcBorders>
+            <w:vAlign w:val="center"/>
+            <w:hideMark/>
+          </w:tcPr>
+          <w:p>
+            <w:pPr>
+              <w:rPr>
+                <w:rFonts w:ascii="Arial" w:hAnsi="Arial" w:cs="Arial"/>
+              </w:rPr>
+            </w:pPr>
+            <w:r>
+              <w:rPr>
+                <w:rFonts w:ascii="Arial" w:eastAsia="Arial" w:hAnsi="Arial" w:cs="Arial"/>
+                <w:color w:val="000000" w:themeColor="text1"/>
+                <w:sz w:val="20"/>
+                <w:szCs w:val="20"/>
+              </w:rPr>
+              <w:t>Precondition</w:t>
+            </w:r>
+          </w:p>
+        </w:tc>
+        <w:tc>
+          <w:tcPr>
+            <w:tcW w:w="4316" w:type="dxa"/>
+            <w:tcBorders>
+              <w:top w:val="single" w:sz="8" w:space="0" w:color="000000" w:themeColor="text1"/>
+              <w:left w:val="single" w:sz="8" w:space="0" w:color="000000" w:themeColor="text1"/>
+              <w:bottom w:val="single" w:sz="8" w:space="0" w:color="000000" w:themeColor="text1"/>
+              <w:right w:val="single" w:sz="8" w:space="0" w:color="000000" w:themeColor="text1"/>
+            </w:tcBorders>
+            <w:vAlign w:val="center"/>
+            <w:hideMark/>
+          </w:tcPr>
+          <w:p>
+            <w:pPr>
+              <w:rPr>
+                <w:rFonts w:ascii="Arial" w:hAnsi="Arial" w:cs="Arial"/>
+              </w:rPr>
+            </w:pPr>
+            <w:r>
+              <w:rPr>
+                <w:rFonts w:ascii="Arial" w:eastAsia="Arial" w:hAnsi="Arial" w:cs="Arial"/>
+                <w:color w:val="000000" w:themeColor="text1"/>
+                <w:sz w:val="20"/>
+                <w:szCs w:val="20"/>
+              </w:rPr>
+              <w:t>The user must exist in the database.</w:t>
+            </w:r>
+          </w:p>
+        </w:tc>
+      </w:tr>
+      <w:tr>
+        <w:trPr>
+          <w:trHeight w:val="465"/>
+        </w:trPr>
+        <w:tc>
+          <w:tcPr>
+            <w:tcW w:w="4245" w:type="dxa"/>
+            <w:tcBorders>
+              <w:top w:val="single" w:sz="8" w:space="0" w:color="000000" w:themeColor="text1"/>
+              <w:left w:val="single" w:sz="8" w:space="0" w:color="000000" w:themeColor="text1"/>
+              <w:bottom w:val="single" w:sz="8" w:space="0" w:color="000000" w:themeColor="text1"/>
+              <w:right w:val="single" w:sz="8" w:space="0" w:color="000000" w:themeColor="text1"/>
+            </w:tcBorders>
+            <w:vAlign w:val="center"/>
+          </w:tcPr>
+          <w:p>
+            <w:pPr>
+              <w:rPr>
+                <w:rFonts w:ascii="Arial" w:eastAsia="Arial" w:hAnsi="Arial" w:cs="Arial"/>
+                <w:color w:val="000000" w:themeColor="text1"/>
+                <w:sz w:val="20"/>
+                <w:szCs w:val="20"/>
+              </w:rPr>
+            </w:pPr>
+            <w:r>
+              <w:rPr>
+                <w:rFonts w:ascii="Arial" w:eastAsia="Arial" w:hAnsi="Arial" w:cs="Arial"/>
+                <w:color w:val="000000" w:themeColor="text1"/>
+                <w:sz w:val="20"/>
+                <w:szCs w:val="20"/>
+              </w:rPr>
+              <w:t>Postcondition</w:t>
+            </w:r>
+          </w:p>
+        </w:tc>
+        <w:tc>
+          <w:tcPr>
+            <w:tcW w:w="4316" w:type="dxa"/>
+            <w:tcBorders>
+              <w:top w:val="single" w:sz="8" w:space="0" w:color="000000" w:themeColor="text1"/>
+              <w:left w:val="single" w:sz="8" w:space="0" w:color="000000" w:themeColor="text1"/>
+              <w:bottom w:val="single" w:sz="8" w:space="0" w:color="000000" w:themeColor="text1"/>
+              <w:right w:val="single" w:sz="8" w:space="0" w:color="000000" w:themeColor="text1"/>
+            </w:tcBorders>
+            <w:vAlign w:val="center"/>
+          </w:tcPr>
+          <w:p>
+            <w:pPr>
+              <w:rPr>
+                <w:rFonts w:ascii="Arial" w:eastAsia="Arial" w:hAnsi="Arial" w:cs="Arial"/>
+                <w:color w:val="000000" w:themeColor="text1"/>
+                <w:sz w:val="20"/>
+                <w:szCs w:val="20"/>
+              </w:rPr>
+            </w:pPr>
+            <w:r>
+              <w:rPr>
+                <w:rFonts w:ascii="Arial" w:eastAsia="Arial" w:hAnsi="Arial" w:cs="Arial"/>
+                <w:color w:val="000000" w:themeColor="text1"/>
+                <w:sz w:val="20"/>
+                <w:szCs w:val="20"/>
+              </w:rPr>
+              <w:t>The information about the user is stored into a database.</w:t>
+            </w:r>
+          </w:p>
+        </w:tc>
+      </w:tr>
+      <w:tr>
+        <w:trPr>
+          <w:trHeight w:val="465"/>
+        </w:trPr>
+        <w:tc>
+          <w:tcPr>
+            <w:tcW w:w="4245" w:type="dxa"/>
+            <w:tcBorders>
+              <w:top w:val="single" w:sz="8" w:space="0" w:color="000000" w:themeColor="text1"/>
+              <w:left w:val="single" w:sz="8" w:space="0" w:color="000000" w:themeColor="text1"/>
+              <w:bottom w:val="single" w:sz="8" w:space="0" w:color="000000" w:themeColor="text1"/>
+              <w:right w:val="single" w:sz="8" w:space="0" w:color="000000" w:themeColor="text1"/>
+            </w:tcBorders>
+            <w:vAlign w:val="center"/>
+            <w:hideMark/>
+          </w:tcPr>
+          <w:p>
+            <w:pPr>
+              <w:rPr>
+                <w:rFonts w:ascii="Arial" w:eastAsia="Arial" w:hAnsi="Arial" w:cs="Arial"/>
+                <w:color w:val="000000" w:themeColor="text1"/>
+                <w:sz w:val="20"/>
+                <w:szCs w:val="20"/>
+              </w:rPr>
+            </w:pPr>
+            <w:r>
+              <w:rPr>
+                <w:rFonts w:ascii="Arial" w:eastAsia="Arial" w:hAnsi="Arial" w:cs="Arial"/>
+                <w:color w:val="000000" w:themeColor="text1"/>
+                <w:sz w:val="20"/>
+                <w:szCs w:val="20"/>
+              </w:rPr>
+              <w:t>Basic Scenario</w:t>
+            </w:r>
+          </w:p>
+        </w:tc>
+        <w:tc>
+          <w:tcPr>
+            <w:tcW w:w="4316" w:type="dxa"/>
+            <w:tcBorders>
+              <w:top w:val="single" w:sz="8" w:space="0" w:color="000000" w:themeColor="text1"/>
+              <w:left w:val="single" w:sz="8" w:space="0" w:color="000000" w:themeColor="text1"/>
+              <w:bottom w:val="single" w:sz="8" w:space="0" w:color="000000" w:themeColor="text1"/>
+              <w:right w:val="single" w:sz="8" w:space="0" w:color="000000" w:themeColor="text1"/>
+            </w:tcBorders>
+            <w:vAlign w:val="center"/>
+            <w:hideMark/>
+          </w:tcPr>
+          <w:p>
+            <w:pPr>
+              <w:rPr>
+                <w:rFonts w:ascii="Arial" w:eastAsia="Arial" w:hAnsi="Arial" w:cs="Arial"/>
+                <w:color w:val="000000" w:themeColor="text1"/>
+                <w:sz w:val="20"/>
+                <w:szCs w:val="20"/>
+              </w:rPr>
+            </w:pPr>
+            <w:r>
+              <w:rPr>
+                <w:rFonts w:ascii="Arial" w:eastAsia="Arial" w:hAnsi="Arial" w:cs="Arial"/>
+                <w:color w:val="000000" w:themeColor="text1"/>
+                <w:sz w:val="20"/>
+                <w:szCs w:val="20"/>
+              </w:rPr>
+              <w:br/>
+            </w:r>
+            <w:r>
+              <w:rPr>
+                <w:rFonts w:ascii="Arial" w:eastAsia="Arial" w:hAnsi="Arial" w:cs="Arial"/>
+                <w:color w:val="000000" w:themeColor="text1"/>
+                <w:sz w:val="20"/>
+                <w:szCs w:val="20"/>
+              </w:rPr>
+              <w:t>Manage User</w:t>
+            </w:r>
+            <w:r>
+              <w:rPr>
+                <w:rFonts w:ascii="Arial" w:eastAsia="Arial" w:hAnsi="Arial" w:cs="Arial"/>
+                <w:color w:val="000000" w:themeColor="text1"/>
+                <w:sz w:val="20"/>
+                <w:szCs w:val="20"/>
+              </w:rPr>
+              <w:br/>
+            </w:r>
+          </w:p>
+          <w:p>
+            <w:pPr>
+              <w:pStyle w:val="ListParagraph"/>
+              <w:numPr>
+                <w:ilvl w:val="0"/>
+                <w:numId w:val="1"/>
+              </w:numPr>
+              <w:rPr>
+                <w:rFonts w:ascii="Arial" w:eastAsia="Arial" w:hAnsi="Arial" w:cs="Arial"/>
+                <w:color w:val="000000" w:themeColor="text1"/>
+                <w:sz w:val="20"/>
+                <w:szCs w:val="20"/>
+                <w:lang w:val="en-US"/>
+              </w:rPr>
+            </w:pPr>
+            <w:r>
+              <w:rPr>
+                <w:rFonts w:ascii="Arial" w:eastAsia="Arial" w:hAnsi="Arial" w:cs="Arial"/>
+                <w:color w:val="000000" w:themeColor="text1"/>
+                <w:sz w:val="20"/>
+                <w:szCs w:val="20"/>
+                <w:lang w:val="en-US"/>
+              </w:rPr>
+              <w:t>User presses the login button</w:t>
+            </w:r>
+          </w:p>
+          <w:p>
+            <w:pPr>
+              <w:pStyle w:val="ListParagraph"/>
+              <w:numPr>
+                <w:ilvl w:val="0"/>
+                <w:numId w:val="1"/>
+              </w:numPr>
+              <w:rPr>
+                <w:rFonts w:ascii="Arial" w:eastAsia="Arial" w:hAnsi="Arial" w:cs="Arial"/>
+                <w:color w:val="000000" w:themeColor="text1"/>
+                <w:sz w:val="20"/>
+                <w:szCs w:val="20"/>
+                <w:lang w:val="en-US"/>
+              </w:rPr>
+            </w:pPr>
+            <w:r>
+              <w:rPr>
+                <w:rFonts w:ascii="Arial" w:eastAsia="Arial" w:hAnsi="Arial" w:cs="Arial"/>
+                <w:color w:val="000000" w:themeColor="text1"/>
+                <w:sz w:val="20"/>
+                <w:szCs w:val="20"/>
+                <w:lang w:val="en-US"/>
+              </w:rPr>
+              <w:t xml:space="preserve">A window will be </w:t>
+            </w:r>
+            <w:r>
+              <w:rPr>
+                <w:rFonts w:ascii="Arial" w:eastAsia="Arial" w:hAnsi="Arial" w:cs="Arial"/>
+                <w:color w:val="000000" w:themeColor="text1"/>
+                <w:sz w:val="20"/>
+                <w:szCs w:val="20"/>
+                <w:lang w:val="en-US"/>
+              </w:rPr>
+              <w:t>shown</w:t>
+            </w:r>
+            <w:r>
+              <w:rPr>
+                <w:rFonts w:ascii="Arial" w:eastAsia="Arial" w:hAnsi="Arial" w:cs="Arial"/>
+                <w:color w:val="000000" w:themeColor="text1"/>
+                <w:sz w:val="20"/>
+                <w:szCs w:val="20"/>
+                <w:lang w:val="en-US"/>
+              </w:rPr>
+              <w:t xml:space="preserve"> with the necessary </w:t>
+            </w:r>
+            <w:r>
+              <w:rPr>
+                <w:rFonts w:ascii="Arial" w:eastAsia="Arial" w:hAnsi="Arial" w:cs="Arial"/>
+                <w:color w:val="000000" w:themeColor="text1"/>
+                <w:sz w:val="20"/>
+                <w:szCs w:val="20"/>
+                <w:lang w:val="en-US"/>
+              </w:rPr>
+              <w:t>information</w:t>
+            </w:r>
+            <w:r>
+              <w:rPr>
+                <w:rFonts w:ascii="Arial" w:eastAsia="Arial" w:hAnsi="Arial" w:cs="Arial"/>
+                <w:color w:val="000000" w:themeColor="text1"/>
+                <w:sz w:val="20"/>
+                <w:szCs w:val="20"/>
+                <w:lang w:val="en-US"/>
+              </w:rPr>
+              <w:t xml:space="preserve"> that should be completed in order to </w:t>
+            </w:r>
+            <w:proofErr w:type="gramStart"/>
+            <w:r>
+              <w:rPr>
+                <w:rFonts w:ascii="Arial" w:eastAsia="Arial" w:hAnsi="Arial" w:cs="Arial"/>
+                <w:color w:val="000000" w:themeColor="text1"/>
+                <w:sz w:val="20"/>
+                <w:szCs w:val="20"/>
+                <w:lang w:val="en-US"/>
+              </w:rPr>
+              <w:t>get</w:t>
+            </w:r>
+            <w:proofErr w:type="gramEnd"/>
+            <w:r>
+              <w:rPr>
+                <w:rFonts w:ascii="Arial" w:eastAsia="Arial" w:hAnsi="Arial" w:cs="Arial"/>
+                <w:color w:val="000000" w:themeColor="text1"/>
+                <w:sz w:val="20"/>
+                <w:szCs w:val="20"/>
+                <w:lang w:val="en-US"/>
+              </w:rPr>
+              <w:t xml:space="preserve"> into the account</w:t>
+            </w:r>
+            <w:r>
+              <w:rPr>
+                <w:rFonts w:ascii="Arial" w:eastAsia="Arial" w:hAnsi="Arial" w:cs="Arial"/>
+                <w:color w:val="000000" w:themeColor="text1"/>
+                <w:sz w:val="20"/>
+                <w:szCs w:val="20"/>
+                <w:lang w:val="en-US"/>
+              </w:rPr>
+              <w:t>.</w:t>
+            </w:r>
+          </w:p>
+          <w:p>
+            <w:pPr>
+              <w:pStyle w:val="ListParagraph"/>
+              <w:numPr>
+                <w:ilvl w:val="0"/>
+                <w:numId w:val="1"/>
+              </w:numPr>
+              <w:rPr>
+                <w:rFonts w:ascii="Arial" w:eastAsia="Arial" w:hAnsi="Arial" w:cs="Arial"/>
+                <w:color w:val="000000" w:themeColor="text1"/>
+                <w:sz w:val="20"/>
+                <w:szCs w:val="20"/>
+                <w:lang w:val="en-US"/>
+              </w:rPr>
+            </w:pPr>
+            <w:r>
+              <w:rPr>
+                <w:rFonts w:ascii="Arial" w:eastAsia="Arial" w:hAnsi="Arial" w:cs="Arial"/>
+                <w:color w:val="000000" w:themeColor="text1"/>
+                <w:sz w:val="20"/>
+                <w:szCs w:val="20"/>
+                <w:lang w:val="en-US"/>
+              </w:rPr>
+              <w:t>When the user is logged in, a profile button will be shown.</w:t>
+            </w:r>
+          </w:p>
+          <w:p>
+            <w:pPr>
+              <w:pStyle w:val="ListParagraph"/>
+              <w:numPr>
+                <w:ilvl w:val="0"/>
+                <w:numId w:val="1"/>
+              </w:numPr>
+              <w:rPr>
+                <w:rFonts w:ascii="Arial" w:eastAsia="Arial" w:hAnsi="Arial" w:cs="Arial"/>
+                <w:color w:val="000000" w:themeColor="text1"/>
+                <w:sz w:val="20"/>
+                <w:szCs w:val="20"/>
+                <w:lang w:val="en-US"/>
+              </w:rPr>
+            </w:pPr>
+            <w:r>
+              <w:rPr>
+                <w:rFonts w:ascii="Arial" w:eastAsia="Arial" w:hAnsi="Arial" w:cs="Arial"/>
+                <w:color w:val="000000" w:themeColor="text1"/>
+                <w:sz w:val="20"/>
+                <w:szCs w:val="20"/>
+                <w:lang w:val="en-US"/>
+              </w:rPr>
+              <w:t>If user want to edit his profile, he/her should press the profile button.</w:t>
+            </w:r>
+          </w:p>
+          <w:p>
+            <w:pPr>
+              <w:pStyle w:val="ListParagraph"/>
+              <w:numPr>
+                <w:ilvl w:val="0"/>
+                <w:numId w:val="1"/>
+              </w:numPr>
+              <w:rPr>
+                <w:rFonts w:ascii="Arial" w:eastAsia="Arial" w:hAnsi="Arial" w:cs="Arial"/>
+                <w:color w:val="000000" w:themeColor="text1"/>
+                <w:sz w:val="20"/>
+                <w:szCs w:val="20"/>
+                <w:lang w:val="en-US"/>
+              </w:rPr>
+            </w:pPr>
+            <w:r>
+              <w:rPr>
+                <w:rFonts w:ascii="Arial" w:eastAsia="Arial" w:hAnsi="Arial" w:cs="Arial"/>
+                <w:color w:val="000000" w:themeColor="text1"/>
+                <w:sz w:val="20"/>
+                <w:szCs w:val="20"/>
+                <w:lang w:val="en-US"/>
+              </w:rPr>
+              <w:t xml:space="preserve">A window will be shown, where </w:t>
+            </w:r>
+            <w:r>
+              <w:rPr>
+                <w:rFonts w:ascii="Arial" w:eastAsia="Arial" w:hAnsi="Arial" w:cs="Arial"/>
+                <w:color w:val="000000" w:themeColor="text1"/>
+                <w:sz w:val="20"/>
+                <w:szCs w:val="20"/>
+                <w:lang w:val="en-US"/>
+              </w:rPr>
+              <w:t>the user</w:t>
+            </w:r>
+            <w:r>
+              <w:rPr>
+                <w:rFonts w:ascii="Arial" w:eastAsia="Arial" w:hAnsi="Arial" w:cs="Arial"/>
+                <w:color w:val="000000" w:themeColor="text1"/>
+                <w:sz w:val="20"/>
+                <w:szCs w:val="20"/>
+                <w:lang w:val="en-US"/>
+              </w:rPr>
+              <w:t xml:space="preserve"> can edit his profile.</w:t>
+            </w:r>
+          </w:p>
+          <w:p>
+            <w:pPr>
+              <w:rPr>
+                <w:rFonts w:ascii="Arial" w:hAnsi="Arial" w:cs="Arial"/>
+              </w:rPr>
+            </w:pPr>
+          </w:p>
+          <w:p>
+            <w:pPr>
+              <w:rPr>
+                <w:rFonts w:ascii="Arial" w:hAnsi="Arial" w:cs="Arial"/>
+              </w:rPr>
+            </w:pPr>
+          </w:p>
+        </w:tc>
+      </w:tr>
+      <w:tr>
+        <w:trPr>
+          <w:trHeight w:val="465"/>
+        </w:trPr>
+        <w:tc>
+          <w:tcPr>
+            <w:tcW w:w="4245" w:type="dxa"/>
+            <w:tcBorders>
+              <w:top w:val="single" w:sz="8" w:space="0" w:color="000000" w:themeColor="text1"/>
+              <w:left w:val="single" w:sz="8" w:space="0" w:color="000000" w:themeColor="text1"/>
+              <w:bottom w:val="single" w:sz="8" w:space="0" w:color="000000" w:themeColor="text1"/>
+              <w:right w:val="single" w:sz="8" w:space="0" w:color="000000" w:themeColor="text1"/>
+            </w:tcBorders>
+            <w:vAlign w:val="center"/>
+            <w:hideMark/>
+          </w:tcPr>
+          <w:p>
+            <w:pPr>
+              <w:rPr>
+                <w:rFonts w:ascii="Arial" w:eastAsia="Arial" w:hAnsi="Arial" w:cs="Arial"/>
+                <w:color w:val="000000" w:themeColor="text1"/>
+                <w:sz w:val="20"/>
+                <w:szCs w:val="20"/>
+              </w:rPr>
+            </w:pPr>
+            <w:r>
+              <w:rPr>
+                <w:rFonts w:ascii="Arial" w:eastAsia="Arial" w:hAnsi="Arial" w:cs="Arial"/>
+                <w:color w:val="000000" w:themeColor="text1"/>
+                <w:sz w:val="20"/>
+                <w:szCs w:val="20"/>
+              </w:rPr>
+              <w:t>Alternative Scenario</w:t>
+            </w:r>
+          </w:p>
+        </w:tc>
+        <w:tc>
+          <w:tcPr>
+            <w:tcW w:w="4316" w:type="dxa"/>
+            <w:tcBorders>
+              <w:top w:val="single" w:sz="8" w:space="0" w:color="000000" w:themeColor="text1"/>
+              <w:left w:val="single" w:sz="8" w:space="0" w:color="000000" w:themeColor="text1"/>
+              <w:bottom w:val="single" w:sz="8" w:space="0" w:color="000000" w:themeColor="text1"/>
+              <w:right w:val="single" w:sz="8" w:space="0" w:color="000000" w:themeColor="text1"/>
+            </w:tcBorders>
+            <w:vAlign w:val="center"/>
+            <w:hideMark/>
+          </w:tcPr>
+          <w:p>
+            <w:pPr>
+              <w:rPr>
+                <w:rFonts w:ascii="Arial" w:eastAsia="Arial" w:hAnsi="Arial" w:cs="Arial"/>
+                <w:color w:val="000000" w:themeColor="text1"/>
+                <w:sz w:val="20"/>
+                <w:szCs w:val="20"/>
+              </w:rPr>
+            </w:pPr>
+          </w:p>
+        </w:tc>
+      </w:tr>
+      <w:tr>
+        <w:trPr>
+          <w:trHeight w:val="705"/>
+        </w:trPr>
+        <w:tc>
+          <w:tcPr>
+            <w:tcW w:w="4245" w:type="dxa"/>
+            <w:tcBorders>
+              <w:top w:val="single" w:sz="8" w:space="0" w:color="000000" w:themeColor="text1"/>
+              <w:left w:val="single" w:sz="8" w:space="0" w:color="000000" w:themeColor="text1"/>
+              <w:bottom w:val="single" w:sz="8" w:space="0" w:color="000000" w:themeColor="text1"/>
+              <w:right w:val="single" w:sz="8" w:space="0" w:color="000000" w:themeColor="text1"/>
+            </w:tcBorders>
+            <w:hideMark/>
+          </w:tcPr>
+          <w:p>
+            <w:pPr>
+              <w:rPr>
+                <w:rFonts w:ascii="Arial" w:hAnsi="Arial" w:cs="Arial"/>
+              </w:rPr>
+            </w:pPr>
+            <w:r>
+              <w:rPr>
+                <w:rFonts w:ascii="Arial" w:eastAsia="Arial" w:hAnsi="Arial" w:cs="Arial"/>
+                <w:color w:val="000000" w:themeColor="text1"/>
+                <w:sz w:val="20"/>
+                <w:szCs w:val="20"/>
+              </w:rPr>
+              <w:t xml:space="preserve">Exception </w:t>
+            </w:r>
+          </w:p>
+        </w:tc>
+        <w:tc>
+          <w:tcPr>
+            <w:tcW w:w="4316" w:type="dxa"/>
+            <w:tcBorders>
+              <w:top w:val="single" w:sz="8" w:space="0" w:color="000000" w:themeColor="text1"/>
+              <w:left w:val="single" w:sz="8" w:space="0" w:color="000000" w:themeColor="text1"/>
+              <w:bottom w:val="single" w:sz="8" w:space="0" w:color="000000" w:themeColor="text1"/>
+              <w:right w:val="single" w:sz="8" w:space="0" w:color="000000" w:themeColor="text1"/>
+            </w:tcBorders>
+            <w:vAlign w:val="center"/>
+            <w:hideMark/>
+          </w:tcPr>
+          <w:p>
+            <w:pPr>
+              <w:rPr>
+                <w:rFonts w:ascii="Arial" w:eastAsia="Arial" w:hAnsi="Arial" w:cs="Arial"/>
+                <w:color w:val="000000" w:themeColor="text1"/>
+                <w:sz w:val="20"/>
+                <w:szCs w:val="20"/>
+              </w:rPr>
+            </w:pPr>
+            <w:r>
+              <w:rPr>
+                <w:rFonts w:ascii="Arial" w:eastAsia="Arial" w:hAnsi="Arial" w:cs="Arial"/>
+                <w:color w:val="000000" w:themeColor="text1"/>
+                <w:sz w:val="20"/>
+                <w:szCs w:val="20"/>
+              </w:rPr>
+              <w:t>If one of the fields</w:t>
+            </w:r>
+            <w:r>
+              <w:rPr>
+                <w:rFonts w:ascii="Arial" w:eastAsia="Arial" w:hAnsi="Arial" w:cs="Arial"/>
+                <w:color w:val="000000" w:themeColor="text1"/>
+                <w:sz w:val="20"/>
+                <w:szCs w:val="20"/>
+              </w:rPr>
+              <w:t xml:space="preserve"> or more</w:t>
+            </w:r>
+            <w:r>
+              <w:rPr>
+                <w:rFonts w:ascii="Arial" w:eastAsia="Arial" w:hAnsi="Arial" w:cs="Arial"/>
+                <w:color w:val="000000" w:themeColor="text1"/>
+                <w:sz w:val="20"/>
+                <w:szCs w:val="20"/>
+              </w:rPr>
+              <w:t xml:space="preserve"> are empty</w:t>
+            </w:r>
+            <w:r>
+              <w:rPr>
+                <w:rFonts w:ascii="Arial" w:eastAsia="Arial" w:hAnsi="Arial" w:cs="Arial"/>
+                <w:color w:val="000000" w:themeColor="text1"/>
+                <w:sz w:val="20"/>
+                <w:szCs w:val="20"/>
+              </w:rPr>
+              <w:t>, an error will be shown.</w:t>
+            </w:r>
+          </w:p>
+        </w:tc>
+      </w:tr>
+    </w:tbl>
     <w:p/>
     <w:sectPr>
       <w:pgSz w:w="12240" w:h="15840"/>
@@ -379,6 +1189,103 @@
     </w:sectPr>
   </w:body>
 </w:document>
+</file>
+
+<file path=word/numbering.xml><?xml version="1.0" encoding="utf-8"?>
+<w:numbering xmlns:wpc="http://schemas.microsoft.com/office/word/2010/wordprocessingCanvas" xmlns:cx="http://schemas.microsoft.com/office/drawing/2014/chartex" xmlns:cx1="http://schemas.microsoft.com/office/drawing/2015/9/8/chartex" xmlns:cx2="http://schemas.microsoft.com/office/drawing/2015/10/21/chartex" xmlns:cx3="http://schemas.microsoft.com/office/drawing/2016/5/9/chartex" xmlns:cx4="http://schemas.microsoft.com/office/drawing/2016/5/10/chartex" xmlns:cx5="http://schemas.microsoft.com/office/drawing/2016/5/11/chartex" xmlns:cx6="http://schemas.microsoft.com/office/drawing/2016/5/12/chartex" xmlns:cx7="http://schemas.microsoft.com/office/drawing/2016/5/13/chartex" xmlns:cx8="http://schemas.microsoft.com/office/drawing/2016/5/14/chartex" xmlns:mc="http://schemas.openxmlformats.org/markup-compatibility/2006" xmlns:aink="http://schemas.microsoft.com/office/drawing/2016/ink" xmlns:am3d="http://schemas.microsoft.com/office/drawing/2017/model3d" xmlns:o="urn:schemas-microsoft-com:office:office" xmlns:oel="http://schemas.microsoft.com/office/2019/extlst" xmlns:r="http://schemas.openxmlformats.org/officeDocument/2006/relationships" xmlns:m="http://schemas.openxmlformats.org/officeDocument/2006/math" xmlns:v="urn:schemas-microsoft-com:vml" xmlns:wp14="http://schemas.microsoft.com/office/word/2010/wordprocessingDrawing" xmlns:wp="http://schemas.openxmlformats.org/drawingml/2006/wordprocessingDrawing" xmlns:w10="urn:schemas-microsoft-com:office:word" xmlns:w="http://schemas.openxmlformats.org/wordprocessingml/2006/main" xmlns:w14="http://schemas.microsoft.com/office/word/2010/wordml" xmlns:w15="http://schemas.microsoft.com/office/word/2012/wordml" xmlns:w16cex="http://schemas.microsoft.com/office/word/2018/wordml/cex" xmlns:w16cid="http://schemas.microsoft.com/office/word/2016/wordml/cid" xmlns:w16="http://schemas.microsoft.com/office/word/2018/wordml" xmlns:w16sdtdh="http://schemas.microsoft.com/office/word/2020/wordml/sdtdatahash" xmlns:w16se="http://schemas.microsoft.com/office/word/2015/wordml/symex" xmlns:wpg="http://schemas.microsoft.com/office/word/2010/wordprocessingGroup" xmlns:wpi="http://schemas.microsoft.com/office/word/2010/wordprocessingInk" xmlns:wne="http://schemas.microsoft.com/office/word/2006/wordml" xmlns:wps="http://schemas.microsoft.com/office/word/2010/wordprocessingShape" mc:Ignorable="w14 w15 w16se w16cid w16 w16cex w16sdtdh wp14">
+  <w:abstractNum w:abstractNumId="0" w15:restartNumberingAfterBreak="0">
+    <w:nsid w:val="62065604"/>
+    <w:multiLevelType w:val="hybridMultilevel"/>
+    <w:tmpl w:val="209EAF92"/>
+    <w:lvl w:ilvl="0" w:tplc="802812BC">
+      <w:start w:val="1"/>
+      <w:numFmt w:val="decimal"/>
+      <w:lvlText w:val="%1."/>
+      <w:lvlJc w:val="left"/>
+      <w:pPr>
+        <w:ind w:left="720" w:hanging="360"/>
+      </w:pPr>
+      <w:rPr>
+        <w:rFonts w:hint="default"/>
+      </w:rPr>
+    </w:lvl>
+    <w:lvl w:ilvl="1" w:tplc="04190019" w:tentative="1">
+      <w:start w:val="1"/>
+      <w:numFmt w:val="lowerLetter"/>
+      <w:lvlText w:val="%2."/>
+      <w:lvlJc w:val="left"/>
+      <w:pPr>
+        <w:ind w:left="1440" w:hanging="360"/>
+      </w:pPr>
+    </w:lvl>
+    <w:lvl w:ilvl="2" w:tplc="0419001B" w:tentative="1">
+      <w:start w:val="1"/>
+      <w:numFmt w:val="lowerRoman"/>
+      <w:lvlText w:val="%3."/>
+      <w:lvlJc w:val="right"/>
+      <w:pPr>
+        <w:ind w:left="2160" w:hanging="180"/>
+      </w:pPr>
+    </w:lvl>
+    <w:lvl w:ilvl="3" w:tplc="0419000F" w:tentative="1">
+      <w:start w:val="1"/>
+      <w:numFmt w:val="decimal"/>
+      <w:lvlText w:val="%4."/>
+      <w:lvlJc w:val="left"/>
+      <w:pPr>
+        <w:ind w:left="2880" w:hanging="360"/>
+      </w:pPr>
+    </w:lvl>
+    <w:lvl w:ilvl="4" w:tplc="04190019" w:tentative="1">
+      <w:start w:val="1"/>
+      <w:numFmt w:val="lowerLetter"/>
+      <w:lvlText w:val="%5."/>
+      <w:lvlJc w:val="left"/>
+      <w:pPr>
+        <w:ind w:left="3600" w:hanging="360"/>
+      </w:pPr>
+    </w:lvl>
+    <w:lvl w:ilvl="5" w:tplc="0419001B" w:tentative="1">
+      <w:start w:val="1"/>
+      <w:numFmt w:val="lowerRoman"/>
+      <w:lvlText w:val="%6."/>
+      <w:lvlJc w:val="right"/>
+      <w:pPr>
+        <w:ind w:left="4320" w:hanging="180"/>
+      </w:pPr>
+    </w:lvl>
+    <w:lvl w:ilvl="6" w:tplc="0419000F" w:tentative="1">
+      <w:start w:val="1"/>
+      <w:numFmt w:val="decimal"/>
+      <w:lvlText w:val="%7."/>
+      <w:lvlJc w:val="left"/>
+      <w:pPr>
+        <w:ind w:left="5040" w:hanging="360"/>
+      </w:pPr>
+    </w:lvl>
+    <w:lvl w:ilvl="7" w:tplc="04190019" w:tentative="1">
+      <w:start w:val="1"/>
+      <w:numFmt w:val="lowerLetter"/>
+      <w:lvlText w:val="%8."/>
+      <w:lvlJc w:val="left"/>
+      <w:pPr>
+        <w:ind w:left="5760" w:hanging="360"/>
+      </w:pPr>
+    </w:lvl>
+    <w:lvl w:ilvl="8" w:tplc="0419001B" w:tentative="1">
+      <w:start w:val="1"/>
+      <w:numFmt w:val="lowerRoman"/>
+      <w:lvlText w:val="%9."/>
+      <w:lvlJc w:val="right"/>
+      <w:pPr>
+        <w:ind w:left="6480" w:hanging="180"/>
+      </w:pPr>
+    </w:lvl>
+  </w:abstractNum>
+  <w:num w:numId="1" w16cid:durableId="167838999">
+    <w:abstractNumId w:val="0"/>
+  </w:num>
+</w:numbering>
 </file>
 
 <file path=word/styles.xml><?xml version="1.0" encoding="utf-8"?>
@@ -553,7 +1460,7 @@
     <w:lsdException w:name="Table Web 2" w:semiHidden="1" w:unhideWhenUsed="1"/>
     <w:lsdException w:name="Table Web 3" w:semiHidden="1" w:unhideWhenUsed="1"/>
     <w:lsdException w:name="Balloon Text" w:semiHidden="1" w:unhideWhenUsed="1"/>
-    <w:lsdException w:name="Table Grid" w:uiPriority="39"/>
+    <w:lsdException w:name="Table Grid" w:uiPriority="59"/>
     <w:lsdException w:name="Table Theme" w:semiHidden="1" w:unhideWhenUsed="1"/>
     <w:lsdException w:name="Placeholder Text" w:semiHidden="1"/>
     <w:lsdException w:name="No Spacing" w:uiPriority="1" w:qFormat="1"/>
@@ -844,7 +1751,7 @@
   <w:style w:type="table" w:styleId="TableGrid">
     <w:name w:val="Table Grid"/>
     <w:basedOn w:val="TableNormal"/>
-    <w:uiPriority w:val="39"/>
+    <w:uiPriority w:val="59"/>
     <w:rsid w:val="008B301E"/>
     <w:pPr>
       <w:spacing w:after="0" w:line="240" w:lineRule="auto"/>
@@ -859,6 +1766,23 @@
         <w:insideV w:val="single" w:sz="4" w:space="0" w:color="auto"/>
       </w:tblBorders>
     </w:tblPr>
+  </w:style>
+  <w:style w:type="paragraph" w:styleId="ListParagraph">
+    <w:name w:val="List Paragraph"/>
+    <w:basedOn w:val="Normal"/>
+    <w:uiPriority w:val="34"/>
+    <w:qFormat/>
+    <w:rsid w:val="00617A00"/>
+    <w:pPr>
+      <w:spacing w:line="240" w:lineRule="auto"/>
+      <w:ind w:left="720"/>
+      <w:contextualSpacing/>
+    </w:pPr>
+    <w:rPr>
+      <w:rFonts w:ascii="Times New Roman" w:hAnsi="Times New Roman"/>
+      <w:sz w:val="28"/>
+      <w:lang w:val="ru-RU"/>
+    </w:rPr>
   </w:style>
 </w:styles>
 </file>

</xml_diff>

<commit_message>
Finished use case description and made activity diagrams
</commit_message>
<xml_diff>
--- a/SEP3/SEP3 Documentation/Use case descriptions.docx
+++ b/SEP3/SEP3 Documentation/Use case descriptions.docx
@@ -295,7 +295,13 @@
         <w:t>typo;</w:t>
       </w:r>
       <w:r>
-        <w:t xml:space="preserve"> the user will go to his profile and start editing. If the user cannot login due to an incorrect password, he will access the forget password function of the system and change his password.</w:t>
+        <w:t xml:space="preserve"> the user will go to his profile and start editing. If the user cannot login due to an incorrect password, he will access the </w:t>
+      </w:r>
+      <w:r>
+        <w:t>forgotten</w:t>
+      </w:r>
+      <w:r>
+        <w:t xml:space="preserve"> password function of the system and change his password.</w:t>
       </w:r>
     </w:p>
     <w:p/>
@@ -311,7 +317,19 @@
         <w:t xml:space="preserve"> – A user will need an account to access most of the functions. The user presses the new </w:t>
       </w:r>
       <w:r>
-        <w:t xml:space="preserve">post button and start introducing all the necessary information required to create a post. Another user logs on the website, sees the post and starts talking to the seller. The user ends up buying the product, and goes to the seller’s profile, writes a nice comment, and gives the seller a positive rating. Now the seller goes to his post marks it as SOLD or deletes the post </w:t>
+        <w:t xml:space="preserve">post button and </w:t>
+      </w:r>
+      <w:r>
+        <w:t>starts</w:t>
+      </w:r>
+      <w:r>
+        <w:t xml:space="preserve"> introducing all the necessary information required to create a post. Another user logs </w:t>
+      </w:r>
+      <w:r>
+        <w:t>on to</w:t>
+      </w:r>
+      <w:r>
+        <w:t xml:space="preserve"> the website, sees the post and starts talking to the seller. The user ends up buying the product, and goes to the seller’s profile, writes a nice comment, and gives the seller a positive rating. Now the seller goes to his post marks it as SOLD or deletes the post </w:t>
       </w:r>
       <w:r>
         <w:t>entirely so</w:t>
@@ -1298,43 +1316,7 @@
                 <w:sz w:val="20"/>
                 <w:szCs w:val="20"/>
               </w:rPr>
-              <w:t xml:space="preserve">Use case description for </w:t>
-            </w:r>
-            <w:r>
-              <w:rPr>
-                <w:rFonts w:ascii="Arial" w:eastAsia="Arial" w:hAnsi="Arial" w:cs="Arial"/>
-                <w:color w:val="000000" w:themeColor="text1"/>
-                <w:sz w:val="20"/>
-                <w:szCs w:val="20"/>
-              </w:rPr>
-              <w:t>managing</w:t>
-            </w:r>
-            <w:r>
-              <w:rPr>
-                <w:rFonts w:ascii="Arial" w:eastAsia="Arial" w:hAnsi="Arial" w:cs="Arial"/>
-                <w:color w:val="000000" w:themeColor="text1"/>
-                <w:sz w:val="20"/>
-                <w:szCs w:val="20"/>
-              </w:rPr>
-              <w:t xml:space="preserve"> </w:t>
-            </w:r>
-            <w:r>
-              <w:rPr>
-                <w:rFonts w:ascii="Arial" w:eastAsia="Arial" w:hAnsi="Arial" w:cs="Arial"/>
-                <w:color w:val="000000" w:themeColor="text1"/>
-                <w:sz w:val="20"/>
-                <w:szCs w:val="20"/>
-              </w:rPr>
-              <w:t>posts</w:t>
-            </w:r>
-            <w:r>
-              <w:rPr>
-                <w:rFonts w:ascii="Arial" w:eastAsia="Arial" w:hAnsi="Arial" w:cs="Arial"/>
-                <w:color w:val="000000" w:themeColor="text1"/>
-                <w:sz w:val="20"/>
-                <w:szCs w:val="20"/>
-              </w:rPr>
-              <w:t>.</w:t>
+              <w:t>Use case description for managing posts.</w:t>
             </w:r>
           </w:p>
         </w:tc>
@@ -1463,16 +1445,7 @@
                 <w:sz w:val="20"/>
                 <w:szCs w:val="20"/>
               </w:rPr>
-              <w:t xml:space="preserve">The user must </w:t>
-            </w:r>
-            <w:r>
-              <w:rPr>
-                <w:rFonts w:ascii="Arial" w:eastAsia="Arial" w:hAnsi="Arial" w:cs="Arial"/>
-                <w:color w:val="000000" w:themeColor="text1"/>
-                <w:sz w:val="20"/>
-                <w:szCs w:val="20"/>
-              </w:rPr>
-              <w:t>be logged in, and to have at least one post.</w:t>
+              <w:t>The user must be logged in, and to have at least one post.</w:t>
             </w:r>
           </w:p>
         </w:tc>
@@ -1539,16 +1512,7 @@
                 <w:sz w:val="20"/>
                 <w:szCs w:val="20"/>
               </w:rPr>
-              <w:t xml:space="preserve">The </w:t>
-            </w:r>
-            <w:r>
-              <w:rPr>
-                <w:rFonts w:ascii="Arial" w:eastAsia="Arial" w:hAnsi="Arial" w:cs="Arial"/>
-                <w:color w:val="000000" w:themeColor="text1"/>
-                <w:sz w:val="20"/>
-                <w:szCs w:val="20"/>
-              </w:rPr>
-              <w:t>details and information for the post will be saved into a database.</w:t>
+              <w:t>The details and information for the post will be saved into a database.</w:t>
             </w:r>
           </w:p>
         </w:tc>
@@ -1618,16 +1582,7 @@
                 <w:szCs w:val="20"/>
               </w:rPr>
               <w:br/>
-              <w:t xml:space="preserve">Manage </w:t>
-            </w:r>
-            <w:r>
-              <w:rPr>
-                <w:rFonts w:ascii="Arial" w:eastAsia="Arial" w:hAnsi="Arial" w:cs="Arial"/>
-                <w:color w:val="000000" w:themeColor="text1"/>
-                <w:sz w:val="20"/>
-                <w:szCs w:val="20"/>
-              </w:rPr>
-              <w:t>Posts</w:t>
+              <w:t>Manage Posts</w:t>
             </w:r>
             <w:r>
               <w:rPr>
@@ -2266,10 +2221,7 @@
           </w:tcPr>
           <w:p>
             <w:r>
-              <w:t>Manage conversatio</w:t>
-            </w:r>
-            <w:r>
-              <w:t>n</w:t>
+              <w:t>Manage conversation</w:t>
             </w:r>
           </w:p>
         </w:tc>
@@ -2331,25 +2283,7 @@
                 <w:sz w:val="20"/>
                 <w:szCs w:val="20"/>
               </w:rPr>
-              <w:t xml:space="preserve">Use case description for managing </w:t>
-            </w:r>
-            <w:r>
-              <w:rPr>
-                <w:rFonts w:ascii="Arial" w:eastAsia="Arial" w:hAnsi="Arial" w:cs="Arial"/>
-                <w:color w:val="000000" w:themeColor="text1"/>
-                <w:sz w:val="20"/>
-                <w:szCs w:val="20"/>
-              </w:rPr>
-              <w:t>conversation</w:t>
-            </w:r>
-            <w:r>
-              <w:rPr>
-                <w:rFonts w:ascii="Arial" w:eastAsia="Arial" w:hAnsi="Arial" w:cs="Arial"/>
-                <w:color w:val="000000" w:themeColor="text1"/>
-                <w:sz w:val="20"/>
-                <w:szCs w:val="20"/>
-              </w:rPr>
-              <w:t>.</w:t>
+              <w:t>Use case description for managing conversation.</w:t>
             </w:r>
           </w:p>
         </w:tc>
@@ -2851,7 +2785,7 @@
                 <w:szCs w:val="20"/>
                 <w:lang w:val="en-US"/>
               </w:rPr>
-              <w:t>.</w:t>
+              <w:t xml:space="preserve">to messages where he can write to the </w:t>
             </w:r>
           </w:p>
           <w:p>
@@ -2909,7 +2843,7 @@
               <w:pStyle w:val="ListParagraph"/>
               <w:numPr>
                 <w:ilvl w:val="0"/>
-                <w:numId w:val="4"/>
+                <w:numId w:val="9"/>
               </w:numPr>
               <w:rPr>
                 <w:rFonts w:ascii="Arial" w:eastAsia="Arial" w:hAnsi="Arial" w:cs="Arial"/>
@@ -2927,7 +2861,27 @@
                 <w:szCs w:val="20"/>
                 <w:lang w:val="en-US"/>
               </w:rPr>
-              <w:t>Users can delete the post by pressing the edit button.</w:t>
+              <w:t xml:space="preserve">User </w:t>
+            </w:r>
+            <w:r>
+              <w:rPr>
+                <w:rFonts w:ascii="Arial" w:eastAsia="Arial" w:hAnsi="Arial" w:cs="Arial"/>
+                <w:color w:val="000000" w:themeColor="text1"/>
+                <w:sz w:val="20"/>
+                <w:szCs w:val="20"/>
+                <w:lang w:val="en-US"/>
+              </w:rPr>
+              <w:t>chooses the conversation</w:t>
+            </w:r>
+            <w:r>
+              <w:rPr>
+                <w:rFonts w:ascii="Arial" w:eastAsia="Arial" w:hAnsi="Arial" w:cs="Arial"/>
+                <w:color w:val="000000" w:themeColor="text1"/>
+                <w:sz w:val="20"/>
+                <w:szCs w:val="20"/>
+                <w:lang w:val="en-US"/>
+              </w:rPr>
+              <w:t>.</w:t>
             </w:r>
           </w:p>
           <w:p>
@@ -2935,7 +2889,7 @@
               <w:pStyle w:val="ListParagraph"/>
               <w:numPr>
                 <w:ilvl w:val="0"/>
-                <w:numId w:val="4"/>
+                <w:numId w:val="9"/>
               </w:numPr>
               <w:rPr>
                 <w:rFonts w:ascii="Arial" w:eastAsia="Arial" w:hAnsi="Arial" w:cs="Arial"/>
@@ -2953,7 +2907,17 @@
                 <w:szCs w:val="20"/>
                 <w:lang w:val="en-US"/>
               </w:rPr>
-              <w:t>A window will appear will all the information about post, and a delete button below.</w:t>
+              <w:t xml:space="preserve">A window will appear </w:t>
+            </w:r>
+            <w:r>
+              <w:rPr>
+                <w:rFonts w:ascii="Arial" w:eastAsia="Arial" w:hAnsi="Arial" w:cs="Arial"/>
+                <w:color w:val="000000" w:themeColor="text1"/>
+                <w:sz w:val="20"/>
+                <w:szCs w:val="20"/>
+                <w:lang w:val="en-US"/>
+              </w:rPr>
+              <w:t>with the conversation</w:t>
             </w:r>
           </w:p>
           <w:p>
@@ -2961,7 +2925,7 @@
               <w:pStyle w:val="ListParagraph"/>
               <w:numPr>
                 <w:ilvl w:val="0"/>
-                <w:numId w:val="4"/>
+                <w:numId w:val="9"/>
               </w:numPr>
               <w:rPr>
                 <w:rFonts w:ascii="Arial" w:eastAsia="Arial" w:hAnsi="Arial" w:cs="Arial"/>
@@ -2979,7 +2943,27 @@
                 <w:szCs w:val="20"/>
                 <w:lang w:val="en-US"/>
               </w:rPr>
-              <w:t>The user presses the delete button and the post will be deleted.</w:t>
+              <w:t xml:space="preserve">The user presses the delete button and the </w:t>
+            </w:r>
+            <w:r>
+              <w:rPr>
+                <w:rFonts w:ascii="Arial" w:eastAsia="Arial" w:hAnsi="Arial" w:cs="Arial"/>
+                <w:color w:val="000000" w:themeColor="text1"/>
+                <w:sz w:val="20"/>
+                <w:szCs w:val="20"/>
+                <w:lang w:val="en-US"/>
+              </w:rPr>
+              <w:t>conversation</w:t>
+            </w:r>
+            <w:r>
+              <w:rPr>
+                <w:rFonts w:ascii="Arial" w:eastAsia="Arial" w:hAnsi="Arial" w:cs="Arial"/>
+                <w:color w:val="000000" w:themeColor="text1"/>
+                <w:sz w:val="20"/>
+                <w:szCs w:val="20"/>
+                <w:lang w:val="en-US"/>
+              </w:rPr>
+              <w:t xml:space="preserve"> will be deleted.</w:t>
             </w:r>
           </w:p>
           <w:p>
@@ -3055,6 +3039,24 @@
                 <w:szCs w:val="20"/>
               </w:rPr>
             </w:pPr>
+            <w:r>
+              <w:rPr>
+                <w:rFonts w:ascii="Arial" w:eastAsia="Arial" w:hAnsi="Arial" w:cs="Arial"/>
+                <w:color w:val="000000" w:themeColor="text1"/>
+                <w:sz w:val="20"/>
+                <w:szCs w:val="20"/>
+              </w:rPr>
+              <w:t>The seller can also delete the conversation</w:t>
+            </w:r>
+            <w:r>
+              <w:rPr>
+                <w:rFonts w:ascii="Arial" w:eastAsia="Arial" w:hAnsi="Arial" w:cs="Arial"/>
+                <w:color w:val="000000" w:themeColor="text1"/>
+                <w:sz w:val="20"/>
+                <w:szCs w:val="20"/>
+              </w:rPr>
+              <w:t>.</w:t>
+            </w:r>
           </w:p>
         </w:tc>
       </w:tr>
@@ -3111,15 +3113,6 @@
                 <w:szCs w:val="20"/>
               </w:rPr>
             </w:pPr>
-            <w:r>
-              <w:rPr>
-                <w:rFonts w:ascii="Arial" w:eastAsia="Arial" w:hAnsi="Arial" w:cs="Arial"/>
-                <w:color w:val="000000" w:themeColor="text1"/>
-                <w:sz w:val="20"/>
-                <w:szCs w:val="20"/>
-              </w:rPr>
-              <w:t>If one of the fields or more are empty, an error will be shown.</w:t>
-            </w:r>
           </w:p>
         </w:tc>
       </w:tr>
@@ -3128,6 +3121,810 @@
       <w:pPr>
         <w:tabs>
           <w:tab w:val="left" w:pos="933"/>
+        </w:tabs>
+      </w:pPr>
+    </w:p>
+    <w:p/>
+    <w:p/>
+    <w:p/>
+    <w:p/>
+    <w:p/>
+    <w:p/>
+    <w:p/>
+    <w:p/>
+    <w:p/>
+    <w:p/>
+    <w:p/>
+    <w:p/>
+    <w:p/>
+    <w:p/>
+    <w:p/>
+    <w:p/>
+    <w:p/>
+    <w:p/>
+    <w:p/>
+    <w:p/>
+    <w:p/>
+    <w:p/>
+    <w:p/>
+    <w:p/>
+    <w:p>
+      <w:pPr>
+        <w:tabs>
+          <w:tab w:val="left" w:pos="6000"/>
+        </w:tabs>
+      </w:pPr>
+      <w:r>
+        <w:tab/>
+      </w:r>
+    </w:p>
+    <w:p>
+      <w:r>
+        <w:br w:type="page"/>
+      </w:r>
+    </w:p>
+    <w:p>
+      <w:pPr>
+        <w:pStyle w:val="ListParagraph"/>
+        <w:numPr>
+          <w:ilvl w:val="0"/>
+          <w:numId w:val="7"/>
+        </w:numPr>
+        <w:rPr>
+          <w:rFonts w:ascii="Arial" w:eastAsia="Arial" w:hAnsi="Arial" w:cs="Arial"/>
+          <w:color w:val="000000" w:themeColor="text1"/>
+          <w:sz w:val="20"/>
+          <w:szCs w:val="20"/>
+          <w:lang w:val="en-US"/>
+        </w:rPr>
+      </w:pPr>
+    </w:p>
+    <w:tbl>
+      <w:tblPr>
+        <w:tblStyle w:val="TableGrid"/>
+        <w:tblpPr w:leftFromText="180" w:rightFromText="180" w:vertAnchor="page" w:horzAnchor="margin" w:tblpY="3061"/>
+        <w:tblW w:w="0" w:type="auto"/>
+        <w:tblLayout w:type="fixed"/>
+        <w:tblLook w:val="04A0" w:firstRow="1" w:lastRow="0" w:firstColumn="1" w:lastColumn="0" w:noHBand="0" w:noVBand="1"/>
+      </w:tblPr>
+      <w:tblGrid>
+        <w:gridCol w:w="4245"/>
+        <w:gridCol w:w="4316"/>
+      </w:tblGrid>
+      <w:tr>
+        <w:trPr>
+          <w:trHeight w:val="465"/>
+        </w:trPr>
+        <w:tc>
+          <w:tcPr>
+            <w:tcW w:w="4245" w:type="dxa"/>
+            <w:tcBorders>
+              <w:top w:val="single" w:sz="8" w:space="0" w:color="000000" w:themeColor="text1"/>
+              <w:left w:val="single" w:sz="8" w:space="0" w:color="000000" w:themeColor="text1"/>
+              <w:bottom w:val="single" w:sz="8" w:space="0" w:color="000000" w:themeColor="text1"/>
+              <w:right w:val="single" w:sz="8" w:space="0" w:color="000000" w:themeColor="text1"/>
+            </w:tcBorders>
+            <w:vAlign w:val="center"/>
+            <w:hideMark/>
+          </w:tcPr>
+          <w:p>
+            <w:pPr>
+              <w:rPr>
+                <w:rFonts w:ascii="Arial" w:hAnsi="Arial" w:cs="Arial"/>
+              </w:rPr>
+            </w:pPr>
+            <w:r>
+              <w:rPr>
+                <w:rFonts w:ascii="Arial" w:eastAsia="Arial" w:hAnsi="Arial" w:cs="Arial"/>
+                <w:color w:val="000000" w:themeColor="text1"/>
+                <w:sz w:val="20"/>
+                <w:szCs w:val="20"/>
+              </w:rPr>
+              <w:t xml:space="preserve">Use case </w:t>
+            </w:r>
+          </w:p>
+        </w:tc>
+        <w:tc>
+          <w:tcPr>
+            <w:tcW w:w="4316" w:type="dxa"/>
+            <w:tcBorders>
+              <w:top w:val="single" w:sz="8" w:space="0" w:color="000000" w:themeColor="text1"/>
+              <w:left w:val="single" w:sz="8" w:space="0" w:color="000000" w:themeColor="text1"/>
+              <w:bottom w:val="single" w:sz="8" w:space="0" w:color="000000" w:themeColor="text1"/>
+              <w:right w:val="single" w:sz="8" w:space="0" w:color="000000" w:themeColor="text1"/>
+            </w:tcBorders>
+            <w:vAlign w:val="center"/>
+            <w:hideMark/>
+          </w:tcPr>
+          <w:p>
+            <w:r>
+              <w:t xml:space="preserve">Manage </w:t>
+            </w:r>
+            <w:r>
+              <w:t>reports</w:t>
+            </w:r>
+          </w:p>
+        </w:tc>
+      </w:tr>
+      <w:tr>
+        <w:trPr>
+          <w:trHeight w:val="705"/>
+        </w:trPr>
+        <w:tc>
+          <w:tcPr>
+            <w:tcW w:w="4245" w:type="dxa"/>
+            <w:tcBorders>
+              <w:top w:val="single" w:sz="8" w:space="0" w:color="000000" w:themeColor="text1"/>
+              <w:left w:val="single" w:sz="8" w:space="0" w:color="000000" w:themeColor="text1"/>
+              <w:bottom w:val="single" w:sz="8" w:space="0" w:color="000000" w:themeColor="text1"/>
+              <w:right w:val="single" w:sz="8" w:space="0" w:color="000000" w:themeColor="text1"/>
+            </w:tcBorders>
+            <w:hideMark/>
+          </w:tcPr>
+          <w:p>
+            <w:pPr>
+              <w:rPr>
+                <w:rFonts w:ascii="Arial" w:hAnsi="Arial" w:cs="Arial"/>
+              </w:rPr>
+            </w:pPr>
+            <w:r>
+              <w:rPr>
+                <w:rFonts w:ascii="Arial" w:eastAsia="Arial" w:hAnsi="Arial" w:cs="Arial"/>
+                <w:color w:val="000000" w:themeColor="text1"/>
+                <w:sz w:val="20"/>
+                <w:szCs w:val="20"/>
+              </w:rPr>
+              <w:t>Summary</w:t>
+            </w:r>
+          </w:p>
+        </w:tc>
+        <w:tc>
+          <w:tcPr>
+            <w:tcW w:w="4316" w:type="dxa"/>
+            <w:tcBorders>
+              <w:top w:val="single" w:sz="8" w:space="0" w:color="000000" w:themeColor="text1"/>
+              <w:left w:val="single" w:sz="8" w:space="0" w:color="000000" w:themeColor="text1"/>
+              <w:bottom w:val="single" w:sz="8" w:space="0" w:color="000000" w:themeColor="text1"/>
+              <w:right w:val="single" w:sz="8" w:space="0" w:color="000000" w:themeColor="text1"/>
+            </w:tcBorders>
+            <w:vAlign w:val="center"/>
+            <w:hideMark/>
+          </w:tcPr>
+          <w:p>
+            <w:pPr>
+              <w:rPr>
+                <w:rFonts w:ascii="Arial" w:hAnsi="Arial" w:cs="Arial"/>
+              </w:rPr>
+            </w:pPr>
+            <w:r>
+              <w:rPr>
+                <w:rFonts w:ascii="Arial" w:eastAsia="Arial" w:hAnsi="Arial" w:cs="Arial"/>
+                <w:color w:val="000000" w:themeColor="text1"/>
+                <w:sz w:val="20"/>
+                <w:szCs w:val="20"/>
+              </w:rPr>
+              <w:t xml:space="preserve">Use case description for managing </w:t>
+            </w:r>
+            <w:r>
+              <w:rPr>
+                <w:rFonts w:ascii="Arial" w:eastAsia="Arial" w:hAnsi="Arial" w:cs="Arial"/>
+                <w:color w:val="000000" w:themeColor="text1"/>
+                <w:sz w:val="20"/>
+                <w:szCs w:val="20"/>
+              </w:rPr>
+              <w:t>reports</w:t>
+            </w:r>
+            <w:r>
+              <w:rPr>
+                <w:rFonts w:ascii="Arial" w:eastAsia="Arial" w:hAnsi="Arial" w:cs="Arial"/>
+                <w:color w:val="000000" w:themeColor="text1"/>
+                <w:sz w:val="20"/>
+                <w:szCs w:val="20"/>
+              </w:rPr>
+              <w:t>.</w:t>
+            </w:r>
+          </w:p>
+        </w:tc>
+      </w:tr>
+      <w:tr>
+        <w:trPr>
+          <w:trHeight w:val="465"/>
+        </w:trPr>
+        <w:tc>
+          <w:tcPr>
+            <w:tcW w:w="4245" w:type="dxa"/>
+            <w:tcBorders>
+              <w:top w:val="single" w:sz="8" w:space="0" w:color="000000" w:themeColor="text1"/>
+              <w:left w:val="single" w:sz="8" w:space="0" w:color="000000" w:themeColor="text1"/>
+              <w:bottom w:val="single" w:sz="8" w:space="0" w:color="000000" w:themeColor="text1"/>
+              <w:right w:val="single" w:sz="8" w:space="0" w:color="000000" w:themeColor="text1"/>
+            </w:tcBorders>
+            <w:vAlign w:val="center"/>
+            <w:hideMark/>
+          </w:tcPr>
+          <w:p>
+            <w:pPr>
+              <w:rPr>
+                <w:rFonts w:ascii="Arial" w:hAnsi="Arial" w:cs="Arial"/>
+              </w:rPr>
+            </w:pPr>
+            <w:r>
+              <w:rPr>
+                <w:rFonts w:ascii="Arial" w:eastAsia="Arial" w:hAnsi="Arial" w:cs="Arial"/>
+                <w:color w:val="000000" w:themeColor="text1"/>
+                <w:sz w:val="20"/>
+                <w:szCs w:val="20"/>
+              </w:rPr>
+              <w:t xml:space="preserve">Actor </w:t>
+            </w:r>
+          </w:p>
+        </w:tc>
+        <w:tc>
+          <w:tcPr>
+            <w:tcW w:w="4316" w:type="dxa"/>
+            <w:tcBorders>
+              <w:top w:val="single" w:sz="8" w:space="0" w:color="000000" w:themeColor="text1"/>
+              <w:left w:val="single" w:sz="8" w:space="0" w:color="000000" w:themeColor="text1"/>
+              <w:bottom w:val="single" w:sz="8" w:space="0" w:color="000000" w:themeColor="text1"/>
+              <w:right w:val="single" w:sz="8" w:space="0" w:color="000000" w:themeColor="text1"/>
+            </w:tcBorders>
+            <w:vAlign w:val="center"/>
+            <w:hideMark/>
+          </w:tcPr>
+          <w:p>
+            <w:pPr>
+              <w:rPr>
+                <w:rFonts w:ascii="Arial" w:eastAsia="Arial" w:hAnsi="Arial" w:cs="Arial"/>
+                <w:color w:val="000000" w:themeColor="text1"/>
+                <w:sz w:val="20"/>
+                <w:szCs w:val="20"/>
+              </w:rPr>
+            </w:pPr>
+            <w:r>
+              <w:rPr>
+                <w:rFonts w:ascii="Arial" w:eastAsia="Arial" w:hAnsi="Arial" w:cs="Arial"/>
+                <w:color w:val="000000" w:themeColor="text1"/>
+                <w:sz w:val="20"/>
+                <w:szCs w:val="20"/>
+              </w:rPr>
+              <w:t>Administrator</w:t>
+            </w:r>
+          </w:p>
+        </w:tc>
+      </w:tr>
+      <w:tr>
+        <w:trPr>
+          <w:trHeight w:val="465"/>
+        </w:trPr>
+        <w:tc>
+          <w:tcPr>
+            <w:tcW w:w="4245" w:type="dxa"/>
+            <w:tcBorders>
+              <w:top w:val="single" w:sz="8" w:space="0" w:color="000000" w:themeColor="text1"/>
+              <w:left w:val="single" w:sz="8" w:space="0" w:color="000000" w:themeColor="text1"/>
+              <w:bottom w:val="single" w:sz="8" w:space="0" w:color="000000" w:themeColor="text1"/>
+              <w:right w:val="single" w:sz="8" w:space="0" w:color="000000" w:themeColor="text1"/>
+            </w:tcBorders>
+            <w:vAlign w:val="center"/>
+            <w:hideMark/>
+          </w:tcPr>
+          <w:p>
+            <w:pPr>
+              <w:rPr>
+                <w:rFonts w:ascii="Arial" w:hAnsi="Arial" w:cs="Arial"/>
+              </w:rPr>
+            </w:pPr>
+            <w:r>
+              <w:rPr>
+                <w:rFonts w:ascii="Arial" w:eastAsia="Arial" w:hAnsi="Arial" w:cs="Arial"/>
+                <w:color w:val="000000" w:themeColor="text1"/>
+                <w:sz w:val="20"/>
+                <w:szCs w:val="20"/>
+              </w:rPr>
+              <w:t>Precondition</w:t>
+            </w:r>
+          </w:p>
+        </w:tc>
+        <w:tc>
+          <w:tcPr>
+            <w:tcW w:w="4316" w:type="dxa"/>
+            <w:tcBorders>
+              <w:top w:val="single" w:sz="8" w:space="0" w:color="000000" w:themeColor="text1"/>
+              <w:left w:val="single" w:sz="8" w:space="0" w:color="000000" w:themeColor="text1"/>
+              <w:bottom w:val="single" w:sz="8" w:space="0" w:color="000000" w:themeColor="text1"/>
+              <w:right w:val="single" w:sz="8" w:space="0" w:color="000000" w:themeColor="text1"/>
+            </w:tcBorders>
+            <w:vAlign w:val="center"/>
+            <w:hideMark/>
+          </w:tcPr>
+          <w:p>
+            <w:pPr>
+              <w:rPr>
+                <w:rFonts w:ascii="Arial" w:hAnsi="Arial" w:cs="Arial"/>
+              </w:rPr>
+            </w:pPr>
+            <w:r>
+              <w:rPr>
+                <w:rFonts w:ascii="Arial" w:eastAsia="Arial" w:hAnsi="Arial" w:cs="Arial"/>
+                <w:color w:val="000000" w:themeColor="text1"/>
+                <w:sz w:val="20"/>
+                <w:szCs w:val="20"/>
+              </w:rPr>
+              <w:t xml:space="preserve">The </w:t>
+            </w:r>
+            <w:r>
+              <w:rPr>
+                <w:rFonts w:ascii="Arial" w:eastAsia="Arial" w:hAnsi="Arial" w:cs="Arial"/>
+                <w:color w:val="000000" w:themeColor="text1"/>
+                <w:sz w:val="20"/>
+                <w:szCs w:val="20"/>
+              </w:rPr>
+              <w:t>administrator</w:t>
+            </w:r>
+            <w:r>
+              <w:rPr>
+                <w:rFonts w:ascii="Arial" w:eastAsia="Arial" w:hAnsi="Arial" w:cs="Arial"/>
+                <w:color w:val="000000" w:themeColor="text1"/>
+                <w:sz w:val="20"/>
+                <w:szCs w:val="20"/>
+              </w:rPr>
+              <w:t xml:space="preserve"> must be logged in.</w:t>
+            </w:r>
+          </w:p>
+        </w:tc>
+      </w:tr>
+      <w:tr>
+        <w:trPr>
+          <w:trHeight w:val="465"/>
+        </w:trPr>
+        <w:tc>
+          <w:tcPr>
+            <w:tcW w:w="4245" w:type="dxa"/>
+            <w:tcBorders>
+              <w:top w:val="single" w:sz="8" w:space="0" w:color="000000" w:themeColor="text1"/>
+              <w:left w:val="single" w:sz="8" w:space="0" w:color="000000" w:themeColor="text1"/>
+              <w:bottom w:val="single" w:sz="8" w:space="0" w:color="000000" w:themeColor="text1"/>
+              <w:right w:val="single" w:sz="8" w:space="0" w:color="000000" w:themeColor="text1"/>
+            </w:tcBorders>
+            <w:vAlign w:val="center"/>
+          </w:tcPr>
+          <w:p>
+            <w:pPr>
+              <w:rPr>
+                <w:rFonts w:ascii="Arial" w:eastAsia="Arial" w:hAnsi="Arial" w:cs="Arial"/>
+                <w:color w:val="000000" w:themeColor="text1"/>
+                <w:sz w:val="20"/>
+                <w:szCs w:val="20"/>
+              </w:rPr>
+            </w:pPr>
+            <w:r>
+              <w:rPr>
+                <w:rFonts w:ascii="Arial" w:eastAsia="Arial" w:hAnsi="Arial" w:cs="Arial"/>
+                <w:color w:val="000000" w:themeColor="text1"/>
+                <w:sz w:val="20"/>
+                <w:szCs w:val="20"/>
+              </w:rPr>
+              <w:t>Postcondition</w:t>
+            </w:r>
+          </w:p>
+        </w:tc>
+        <w:tc>
+          <w:tcPr>
+            <w:tcW w:w="4316" w:type="dxa"/>
+            <w:tcBorders>
+              <w:top w:val="single" w:sz="8" w:space="0" w:color="000000" w:themeColor="text1"/>
+              <w:left w:val="single" w:sz="8" w:space="0" w:color="000000" w:themeColor="text1"/>
+              <w:bottom w:val="single" w:sz="8" w:space="0" w:color="000000" w:themeColor="text1"/>
+              <w:right w:val="single" w:sz="8" w:space="0" w:color="000000" w:themeColor="text1"/>
+            </w:tcBorders>
+            <w:vAlign w:val="center"/>
+          </w:tcPr>
+          <w:p>
+            <w:pPr>
+              <w:rPr>
+                <w:rFonts w:ascii="Arial" w:eastAsia="Arial" w:hAnsi="Arial" w:cs="Arial"/>
+                <w:color w:val="000000" w:themeColor="text1"/>
+                <w:sz w:val="20"/>
+                <w:szCs w:val="20"/>
+              </w:rPr>
+            </w:pPr>
+            <w:r>
+              <w:rPr>
+                <w:rFonts w:ascii="Arial" w:eastAsia="Arial" w:hAnsi="Arial" w:cs="Arial"/>
+                <w:color w:val="000000" w:themeColor="text1"/>
+                <w:sz w:val="20"/>
+                <w:szCs w:val="20"/>
+              </w:rPr>
+              <w:t xml:space="preserve">The </w:t>
+            </w:r>
+            <w:r>
+              <w:rPr>
+                <w:rFonts w:ascii="Arial" w:eastAsia="Arial" w:hAnsi="Arial" w:cs="Arial"/>
+                <w:color w:val="000000" w:themeColor="text1"/>
+                <w:sz w:val="20"/>
+                <w:szCs w:val="20"/>
+              </w:rPr>
+              <w:t>reported post will be deleted from database</w:t>
+            </w:r>
+          </w:p>
+        </w:tc>
+      </w:tr>
+      <w:tr>
+        <w:trPr>
+          <w:trHeight w:val="465"/>
+        </w:trPr>
+        <w:tc>
+          <w:tcPr>
+            <w:tcW w:w="4245" w:type="dxa"/>
+            <w:tcBorders>
+              <w:top w:val="single" w:sz="8" w:space="0" w:color="000000" w:themeColor="text1"/>
+              <w:left w:val="single" w:sz="8" w:space="0" w:color="000000" w:themeColor="text1"/>
+              <w:bottom w:val="single" w:sz="8" w:space="0" w:color="000000" w:themeColor="text1"/>
+              <w:right w:val="single" w:sz="8" w:space="0" w:color="000000" w:themeColor="text1"/>
+            </w:tcBorders>
+            <w:vAlign w:val="center"/>
+            <w:hideMark/>
+          </w:tcPr>
+          <w:p>
+            <w:pPr>
+              <w:rPr>
+                <w:rFonts w:ascii="Arial" w:eastAsia="Arial" w:hAnsi="Arial" w:cs="Arial"/>
+                <w:color w:val="000000" w:themeColor="text1"/>
+                <w:sz w:val="20"/>
+                <w:szCs w:val="20"/>
+              </w:rPr>
+            </w:pPr>
+            <w:r>
+              <w:rPr>
+                <w:rFonts w:ascii="Arial" w:eastAsia="Arial" w:hAnsi="Arial" w:cs="Arial"/>
+                <w:color w:val="000000" w:themeColor="text1"/>
+                <w:sz w:val="20"/>
+                <w:szCs w:val="20"/>
+              </w:rPr>
+              <w:t>Basic Scenario</w:t>
+            </w:r>
+          </w:p>
+        </w:tc>
+        <w:tc>
+          <w:tcPr>
+            <w:tcW w:w="4316" w:type="dxa"/>
+            <w:tcBorders>
+              <w:top w:val="single" w:sz="8" w:space="0" w:color="000000" w:themeColor="text1"/>
+              <w:left w:val="single" w:sz="8" w:space="0" w:color="000000" w:themeColor="text1"/>
+              <w:bottom w:val="single" w:sz="8" w:space="0" w:color="000000" w:themeColor="text1"/>
+              <w:right w:val="single" w:sz="8" w:space="0" w:color="000000" w:themeColor="text1"/>
+            </w:tcBorders>
+            <w:vAlign w:val="center"/>
+            <w:hideMark/>
+          </w:tcPr>
+          <w:p>
+            <w:pPr>
+              <w:rPr>
+                <w:rFonts w:ascii="Arial" w:eastAsia="Arial" w:hAnsi="Arial" w:cs="Arial"/>
+                <w:color w:val="000000" w:themeColor="text1"/>
+                <w:sz w:val="20"/>
+                <w:szCs w:val="20"/>
+              </w:rPr>
+            </w:pPr>
+            <w:r>
+              <w:rPr>
+                <w:rFonts w:ascii="Arial" w:eastAsia="Arial" w:hAnsi="Arial" w:cs="Arial"/>
+                <w:color w:val="000000" w:themeColor="text1"/>
+                <w:sz w:val="20"/>
+                <w:szCs w:val="20"/>
+              </w:rPr>
+              <w:br/>
+              <w:t xml:space="preserve">Manage </w:t>
+            </w:r>
+            <w:r>
+              <w:rPr>
+                <w:rFonts w:ascii="Arial" w:eastAsia="Arial" w:hAnsi="Arial" w:cs="Arial"/>
+                <w:color w:val="000000" w:themeColor="text1"/>
+                <w:sz w:val="20"/>
+                <w:szCs w:val="20"/>
+              </w:rPr>
+              <w:t>Reports</w:t>
+            </w:r>
+            <w:r>
+              <w:rPr>
+                <w:rFonts w:ascii="Arial" w:eastAsia="Arial" w:hAnsi="Arial" w:cs="Arial"/>
+                <w:color w:val="000000" w:themeColor="text1"/>
+                <w:sz w:val="20"/>
+                <w:szCs w:val="20"/>
+              </w:rPr>
+              <w:br/>
+            </w:r>
+          </w:p>
+          <w:p>
+            <w:pPr>
+              <w:pStyle w:val="ListParagraph"/>
+              <w:numPr>
+                <w:ilvl w:val="0"/>
+                <w:numId w:val="8"/>
+              </w:numPr>
+              <w:rPr>
+                <w:rFonts w:ascii="Arial" w:eastAsia="Arial" w:hAnsi="Arial" w:cs="Arial"/>
+                <w:color w:val="000000" w:themeColor="text1"/>
+                <w:sz w:val="20"/>
+                <w:szCs w:val="20"/>
+                <w:lang w:val="en-US"/>
+              </w:rPr>
+            </w:pPr>
+            <w:r>
+              <w:rPr>
+                <w:rFonts w:ascii="Arial" w:eastAsia="Arial" w:hAnsi="Arial" w:cs="Arial"/>
+                <w:color w:val="000000" w:themeColor="text1"/>
+                <w:sz w:val="20"/>
+                <w:szCs w:val="20"/>
+                <w:lang w:val="en-US"/>
+              </w:rPr>
+              <w:t>Administrator enters his account.</w:t>
+            </w:r>
+          </w:p>
+          <w:p>
+            <w:pPr>
+              <w:pStyle w:val="ListParagraph"/>
+              <w:numPr>
+                <w:ilvl w:val="0"/>
+                <w:numId w:val="8"/>
+              </w:numPr>
+              <w:rPr>
+                <w:rFonts w:ascii="Arial" w:eastAsia="Arial" w:hAnsi="Arial" w:cs="Arial"/>
+                <w:color w:val="000000" w:themeColor="text1"/>
+                <w:sz w:val="20"/>
+                <w:szCs w:val="20"/>
+                <w:lang w:val="en-US"/>
+              </w:rPr>
+            </w:pPr>
+            <w:r>
+              <w:rPr>
+                <w:rFonts w:ascii="Arial" w:eastAsia="Arial" w:hAnsi="Arial" w:cs="Arial"/>
+                <w:color w:val="000000" w:themeColor="text1"/>
+                <w:sz w:val="20"/>
+                <w:szCs w:val="20"/>
+                <w:lang w:val="en-US"/>
+              </w:rPr>
+              <w:t>Administrator can press the report button</w:t>
+            </w:r>
+            <w:r>
+              <w:rPr>
+                <w:rFonts w:ascii="Arial" w:eastAsia="Arial" w:hAnsi="Arial" w:cs="Arial"/>
+                <w:color w:val="000000" w:themeColor="text1"/>
+                <w:sz w:val="20"/>
+                <w:szCs w:val="20"/>
+                <w:lang w:val="en-US"/>
+              </w:rPr>
+              <w:t>.</w:t>
+            </w:r>
+          </w:p>
+          <w:p>
+            <w:pPr>
+              <w:pStyle w:val="ListParagraph"/>
+              <w:numPr>
+                <w:ilvl w:val="0"/>
+                <w:numId w:val="8"/>
+              </w:numPr>
+              <w:rPr>
+                <w:rFonts w:ascii="Arial" w:eastAsia="Arial" w:hAnsi="Arial" w:cs="Arial"/>
+                <w:color w:val="000000" w:themeColor="text1"/>
+                <w:sz w:val="20"/>
+                <w:szCs w:val="20"/>
+                <w:lang w:val="en-US"/>
+              </w:rPr>
+            </w:pPr>
+            <w:r>
+              <w:rPr>
+                <w:rFonts w:ascii="Arial" w:eastAsia="Arial" w:hAnsi="Arial" w:cs="Arial"/>
+                <w:color w:val="000000" w:themeColor="text1"/>
+                <w:sz w:val="20"/>
+                <w:szCs w:val="20"/>
+                <w:lang w:val="en-US"/>
+              </w:rPr>
+              <w:t>A window will be shown with all the reports the users gave.</w:t>
+            </w:r>
+          </w:p>
+          <w:p>
+            <w:pPr>
+              <w:pStyle w:val="ListParagraph"/>
+              <w:numPr>
+                <w:ilvl w:val="0"/>
+                <w:numId w:val="8"/>
+              </w:numPr>
+              <w:rPr>
+                <w:rFonts w:ascii="Arial" w:eastAsia="Arial" w:hAnsi="Arial" w:cs="Arial"/>
+                <w:color w:val="000000" w:themeColor="text1"/>
+                <w:sz w:val="20"/>
+                <w:szCs w:val="20"/>
+                <w:lang w:val="en-US"/>
+              </w:rPr>
+            </w:pPr>
+            <w:r>
+              <w:rPr>
+                <w:rFonts w:ascii="Arial" w:eastAsia="Arial" w:hAnsi="Arial" w:cs="Arial"/>
+                <w:color w:val="000000" w:themeColor="text1"/>
+                <w:sz w:val="20"/>
+                <w:szCs w:val="20"/>
+                <w:lang w:val="en-US"/>
+              </w:rPr>
+              <w:t xml:space="preserve">If the administrator finds the post harmful, he can delete it by pressing </w:t>
+            </w:r>
+            <w:r>
+              <w:rPr>
+                <w:rFonts w:ascii="Arial" w:eastAsia="Arial" w:hAnsi="Arial" w:cs="Arial"/>
+                <w:color w:val="000000" w:themeColor="text1"/>
+                <w:sz w:val="20"/>
+                <w:szCs w:val="20"/>
+                <w:lang w:val="en-US"/>
+              </w:rPr>
+              <w:t>the delete</w:t>
+            </w:r>
+            <w:r>
+              <w:rPr>
+                <w:rFonts w:ascii="Arial" w:eastAsia="Arial" w:hAnsi="Arial" w:cs="Arial"/>
+                <w:color w:val="000000" w:themeColor="text1"/>
+                <w:sz w:val="20"/>
+                <w:szCs w:val="20"/>
+                <w:lang w:val="en-US"/>
+              </w:rPr>
+              <w:t xml:space="preserve"> button.</w:t>
+            </w:r>
+          </w:p>
+          <w:p>
+            <w:pPr>
+              <w:pStyle w:val="ListParagraph"/>
+              <w:numPr>
+                <w:ilvl w:val="0"/>
+                <w:numId w:val="8"/>
+              </w:numPr>
+              <w:rPr>
+                <w:rFonts w:ascii="Arial" w:eastAsia="Arial" w:hAnsi="Arial" w:cs="Arial"/>
+                <w:color w:val="000000" w:themeColor="text1"/>
+                <w:sz w:val="20"/>
+                <w:szCs w:val="20"/>
+                <w:lang w:val="en-US"/>
+              </w:rPr>
+            </w:pPr>
+            <w:r>
+              <w:rPr>
+                <w:rFonts w:ascii="Arial" w:eastAsia="Arial" w:hAnsi="Arial" w:cs="Arial"/>
+                <w:color w:val="000000" w:themeColor="text1"/>
+                <w:sz w:val="20"/>
+                <w:szCs w:val="20"/>
+                <w:lang w:val="en-US"/>
+              </w:rPr>
+              <w:t>The post will be deleted from the marketplace and database.</w:t>
+            </w:r>
+          </w:p>
+          <w:p>
+            <w:pPr>
+              <w:rPr>
+                <w:rFonts w:ascii="Arial" w:hAnsi="Arial" w:cs="Arial"/>
+              </w:rPr>
+            </w:pPr>
+          </w:p>
+        </w:tc>
+      </w:tr>
+      <w:tr>
+        <w:trPr>
+          <w:trHeight w:val="465"/>
+        </w:trPr>
+        <w:tc>
+          <w:tcPr>
+            <w:tcW w:w="4245" w:type="dxa"/>
+            <w:tcBorders>
+              <w:top w:val="single" w:sz="8" w:space="0" w:color="000000" w:themeColor="text1"/>
+              <w:left w:val="single" w:sz="8" w:space="0" w:color="000000" w:themeColor="text1"/>
+              <w:bottom w:val="single" w:sz="8" w:space="0" w:color="000000" w:themeColor="text1"/>
+              <w:right w:val="single" w:sz="8" w:space="0" w:color="000000" w:themeColor="text1"/>
+            </w:tcBorders>
+            <w:vAlign w:val="center"/>
+            <w:hideMark/>
+          </w:tcPr>
+          <w:p>
+            <w:pPr>
+              <w:rPr>
+                <w:rFonts w:ascii="Arial" w:eastAsia="Arial" w:hAnsi="Arial" w:cs="Arial"/>
+                <w:color w:val="000000" w:themeColor="text1"/>
+                <w:sz w:val="20"/>
+                <w:szCs w:val="20"/>
+              </w:rPr>
+            </w:pPr>
+            <w:r>
+              <w:rPr>
+                <w:rFonts w:ascii="Arial" w:eastAsia="Arial" w:hAnsi="Arial" w:cs="Arial"/>
+                <w:color w:val="000000" w:themeColor="text1"/>
+                <w:sz w:val="20"/>
+                <w:szCs w:val="20"/>
+              </w:rPr>
+              <w:t>Alternative Scenario</w:t>
+            </w:r>
+          </w:p>
+        </w:tc>
+        <w:tc>
+          <w:tcPr>
+            <w:tcW w:w="4316" w:type="dxa"/>
+            <w:tcBorders>
+              <w:top w:val="single" w:sz="8" w:space="0" w:color="000000" w:themeColor="text1"/>
+              <w:left w:val="single" w:sz="8" w:space="0" w:color="000000" w:themeColor="text1"/>
+              <w:bottom w:val="single" w:sz="8" w:space="0" w:color="000000" w:themeColor="text1"/>
+              <w:right w:val="single" w:sz="8" w:space="0" w:color="000000" w:themeColor="text1"/>
+            </w:tcBorders>
+            <w:vAlign w:val="center"/>
+            <w:hideMark/>
+          </w:tcPr>
+          <w:p>
+            <w:pPr>
+              <w:rPr>
+                <w:rFonts w:ascii="Arial" w:eastAsia="Arial" w:hAnsi="Arial" w:cs="Arial"/>
+                <w:color w:val="000000" w:themeColor="text1"/>
+                <w:sz w:val="20"/>
+                <w:szCs w:val="20"/>
+              </w:rPr>
+            </w:pPr>
+          </w:p>
+        </w:tc>
+      </w:tr>
+      <w:tr>
+        <w:trPr>
+          <w:trHeight w:val="705"/>
+        </w:trPr>
+        <w:tc>
+          <w:tcPr>
+            <w:tcW w:w="4245" w:type="dxa"/>
+            <w:tcBorders>
+              <w:top w:val="single" w:sz="8" w:space="0" w:color="000000" w:themeColor="text1"/>
+              <w:left w:val="single" w:sz="8" w:space="0" w:color="000000" w:themeColor="text1"/>
+              <w:bottom w:val="single" w:sz="8" w:space="0" w:color="000000" w:themeColor="text1"/>
+              <w:right w:val="single" w:sz="8" w:space="0" w:color="000000" w:themeColor="text1"/>
+            </w:tcBorders>
+            <w:hideMark/>
+          </w:tcPr>
+          <w:p>
+            <w:pPr>
+              <w:rPr>
+                <w:rFonts w:ascii="Arial" w:hAnsi="Arial" w:cs="Arial"/>
+              </w:rPr>
+            </w:pPr>
+            <w:r>
+              <w:rPr>
+                <w:rFonts w:ascii="Arial" w:eastAsia="Arial" w:hAnsi="Arial" w:cs="Arial"/>
+                <w:color w:val="000000" w:themeColor="text1"/>
+                <w:sz w:val="20"/>
+                <w:szCs w:val="20"/>
+              </w:rPr>
+              <w:t xml:space="preserve">Exception </w:t>
+            </w:r>
+          </w:p>
+        </w:tc>
+        <w:tc>
+          <w:tcPr>
+            <w:tcW w:w="4316" w:type="dxa"/>
+            <w:tcBorders>
+              <w:top w:val="single" w:sz="8" w:space="0" w:color="000000" w:themeColor="text1"/>
+              <w:left w:val="single" w:sz="8" w:space="0" w:color="000000" w:themeColor="text1"/>
+              <w:bottom w:val="single" w:sz="8" w:space="0" w:color="000000" w:themeColor="text1"/>
+              <w:right w:val="single" w:sz="8" w:space="0" w:color="000000" w:themeColor="text1"/>
+            </w:tcBorders>
+            <w:vAlign w:val="center"/>
+            <w:hideMark/>
+          </w:tcPr>
+          <w:p>
+            <w:pPr>
+              <w:rPr>
+                <w:rFonts w:ascii="Arial" w:eastAsia="Arial" w:hAnsi="Arial" w:cs="Arial"/>
+                <w:color w:val="000000" w:themeColor="text1"/>
+                <w:sz w:val="20"/>
+                <w:szCs w:val="20"/>
+              </w:rPr>
+            </w:pPr>
+          </w:p>
+        </w:tc>
+      </w:tr>
+    </w:tbl>
+    <w:p>
+      <w:pPr>
+        <w:tabs>
+          <w:tab w:val="left" w:pos="6000"/>
         </w:tabs>
       </w:pPr>
     </w:p>
@@ -3283,6 +4080,95 @@
     </w:lvl>
   </w:abstractNum>
   <w:abstractNum w:abstractNumId="1" w15:restartNumberingAfterBreak="0">
+    <w:nsid w:val="0B195D10"/>
+    <w:multiLevelType w:val="hybridMultilevel"/>
+    <w:tmpl w:val="BA2A4C4C"/>
+    <w:lvl w:ilvl="0" w:tplc="FFFFFFFF">
+      <w:start w:val="1"/>
+      <w:numFmt w:val="decimal"/>
+      <w:lvlText w:val="%1."/>
+      <w:lvlJc w:val="left"/>
+      <w:pPr>
+        <w:ind w:left="720" w:hanging="360"/>
+      </w:pPr>
+      <w:rPr>
+        <w:rFonts w:hint="default"/>
+      </w:rPr>
+    </w:lvl>
+    <w:lvl w:ilvl="1" w:tplc="FFFFFFFF" w:tentative="1">
+      <w:start w:val="1"/>
+      <w:numFmt w:val="lowerLetter"/>
+      <w:lvlText w:val="%2."/>
+      <w:lvlJc w:val="left"/>
+      <w:pPr>
+        <w:ind w:left="1440" w:hanging="360"/>
+      </w:pPr>
+    </w:lvl>
+    <w:lvl w:ilvl="2" w:tplc="FFFFFFFF" w:tentative="1">
+      <w:start w:val="1"/>
+      <w:numFmt w:val="lowerRoman"/>
+      <w:lvlText w:val="%3."/>
+      <w:lvlJc w:val="right"/>
+      <w:pPr>
+        <w:ind w:left="2160" w:hanging="180"/>
+      </w:pPr>
+    </w:lvl>
+    <w:lvl w:ilvl="3" w:tplc="FFFFFFFF" w:tentative="1">
+      <w:start w:val="1"/>
+      <w:numFmt w:val="decimal"/>
+      <w:lvlText w:val="%4."/>
+      <w:lvlJc w:val="left"/>
+      <w:pPr>
+        <w:ind w:left="2880" w:hanging="360"/>
+      </w:pPr>
+    </w:lvl>
+    <w:lvl w:ilvl="4" w:tplc="FFFFFFFF" w:tentative="1">
+      <w:start w:val="1"/>
+      <w:numFmt w:val="lowerLetter"/>
+      <w:lvlText w:val="%5."/>
+      <w:lvlJc w:val="left"/>
+      <w:pPr>
+        <w:ind w:left="3600" w:hanging="360"/>
+      </w:pPr>
+    </w:lvl>
+    <w:lvl w:ilvl="5" w:tplc="FFFFFFFF" w:tentative="1">
+      <w:start w:val="1"/>
+      <w:numFmt w:val="lowerRoman"/>
+      <w:lvlText w:val="%6."/>
+      <w:lvlJc w:val="right"/>
+      <w:pPr>
+        <w:ind w:left="4320" w:hanging="180"/>
+      </w:pPr>
+    </w:lvl>
+    <w:lvl w:ilvl="6" w:tplc="FFFFFFFF" w:tentative="1">
+      <w:start w:val="1"/>
+      <w:numFmt w:val="decimal"/>
+      <w:lvlText w:val="%7."/>
+      <w:lvlJc w:val="left"/>
+      <w:pPr>
+        <w:ind w:left="5040" w:hanging="360"/>
+      </w:pPr>
+    </w:lvl>
+    <w:lvl w:ilvl="7" w:tplc="FFFFFFFF" w:tentative="1">
+      <w:start w:val="1"/>
+      <w:numFmt w:val="lowerLetter"/>
+      <w:lvlText w:val="%8."/>
+      <w:lvlJc w:val="left"/>
+      <w:pPr>
+        <w:ind w:left="5760" w:hanging="360"/>
+      </w:pPr>
+    </w:lvl>
+    <w:lvl w:ilvl="8" w:tplc="FFFFFFFF" w:tentative="1">
+      <w:start w:val="1"/>
+      <w:numFmt w:val="lowerRoman"/>
+      <w:lvlText w:val="%9."/>
+      <w:lvlJc w:val="right"/>
+      <w:pPr>
+        <w:ind w:left="6480" w:hanging="180"/>
+      </w:pPr>
+    </w:lvl>
+  </w:abstractNum>
+  <w:abstractNum w:abstractNumId="2" w15:restartNumberingAfterBreak="0">
     <w:nsid w:val="205C334C"/>
     <w:multiLevelType w:val="hybridMultilevel"/>
     <w:tmpl w:val="209EAF92"/>
@@ -3371,7 +4257,7 @@
       </w:pPr>
     </w:lvl>
   </w:abstractNum>
-  <w:abstractNum w:abstractNumId="2" w15:restartNumberingAfterBreak="0">
+  <w:abstractNum w:abstractNumId="3" w15:restartNumberingAfterBreak="0">
     <w:nsid w:val="21C06911"/>
     <w:multiLevelType w:val="hybridMultilevel"/>
     <w:tmpl w:val="321808C4"/>
@@ -3460,7 +4346,7 @@
       </w:pPr>
     </w:lvl>
   </w:abstractNum>
-  <w:abstractNum w:abstractNumId="3" w15:restartNumberingAfterBreak="0">
+  <w:abstractNum w:abstractNumId="4" w15:restartNumberingAfterBreak="0">
     <w:nsid w:val="3ACA0972"/>
     <w:multiLevelType w:val="hybridMultilevel"/>
     <w:tmpl w:val="209EAF92"/>
@@ -3549,7 +4435,7 @@
       </w:pPr>
     </w:lvl>
   </w:abstractNum>
-  <w:abstractNum w:abstractNumId="4" w15:restartNumberingAfterBreak="0">
+  <w:abstractNum w:abstractNumId="5" w15:restartNumberingAfterBreak="0">
     <w:nsid w:val="48831065"/>
     <w:multiLevelType w:val="hybridMultilevel"/>
     <w:tmpl w:val="C89ECA10"/>
@@ -3638,7 +4524,185 @@
       </w:pPr>
     </w:lvl>
   </w:abstractNum>
-  <w:abstractNum w:abstractNumId="5" w15:restartNumberingAfterBreak="0">
+  <w:abstractNum w:abstractNumId="6" w15:restartNumberingAfterBreak="0">
+    <w:nsid w:val="50993C9A"/>
+    <w:multiLevelType w:val="hybridMultilevel"/>
+    <w:tmpl w:val="209EAF92"/>
+    <w:lvl w:ilvl="0" w:tplc="FFFFFFFF">
+      <w:start w:val="1"/>
+      <w:numFmt w:val="decimal"/>
+      <w:lvlText w:val="%1."/>
+      <w:lvlJc w:val="left"/>
+      <w:pPr>
+        <w:ind w:left="720" w:hanging="360"/>
+      </w:pPr>
+      <w:rPr>
+        <w:rFonts w:hint="default"/>
+      </w:rPr>
+    </w:lvl>
+    <w:lvl w:ilvl="1" w:tplc="FFFFFFFF" w:tentative="1">
+      <w:start w:val="1"/>
+      <w:numFmt w:val="lowerLetter"/>
+      <w:lvlText w:val="%2."/>
+      <w:lvlJc w:val="left"/>
+      <w:pPr>
+        <w:ind w:left="1440" w:hanging="360"/>
+      </w:pPr>
+    </w:lvl>
+    <w:lvl w:ilvl="2" w:tplc="FFFFFFFF" w:tentative="1">
+      <w:start w:val="1"/>
+      <w:numFmt w:val="lowerRoman"/>
+      <w:lvlText w:val="%3."/>
+      <w:lvlJc w:val="right"/>
+      <w:pPr>
+        <w:ind w:left="2160" w:hanging="180"/>
+      </w:pPr>
+    </w:lvl>
+    <w:lvl w:ilvl="3" w:tplc="FFFFFFFF" w:tentative="1">
+      <w:start w:val="1"/>
+      <w:numFmt w:val="decimal"/>
+      <w:lvlText w:val="%4."/>
+      <w:lvlJc w:val="left"/>
+      <w:pPr>
+        <w:ind w:left="2880" w:hanging="360"/>
+      </w:pPr>
+    </w:lvl>
+    <w:lvl w:ilvl="4" w:tplc="FFFFFFFF" w:tentative="1">
+      <w:start w:val="1"/>
+      <w:numFmt w:val="lowerLetter"/>
+      <w:lvlText w:val="%5."/>
+      <w:lvlJc w:val="left"/>
+      <w:pPr>
+        <w:ind w:left="3600" w:hanging="360"/>
+      </w:pPr>
+    </w:lvl>
+    <w:lvl w:ilvl="5" w:tplc="FFFFFFFF" w:tentative="1">
+      <w:start w:val="1"/>
+      <w:numFmt w:val="lowerRoman"/>
+      <w:lvlText w:val="%6."/>
+      <w:lvlJc w:val="right"/>
+      <w:pPr>
+        <w:ind w:left="4320" w:hanging="180"/>
+      </w:pPr>
+    </w:lvl>
+    <w:lvl w:ilvl="6" w:tplc="FFFFFFFF" w:tentative="1">
+      <w:start w:val="1"/>
+      <w:numFmt w:val="decimal"/>
+      <w:lvlText w:val="%7."/>
+      <w:lvlJc w:val="left"/>
+      <w:pPr>
+        <w:ind w:left="5040" w:hanging="360"/>
+      </w:pPr>
+    </w:lvl>
+    <w:lvl w:ilvl="7" w:tplc="FFFFFFFF" w:tentative="1">
+      <w:start w:val="1"/>
+      <w:numFmt w:val="lowerLetter"/>
+      <w:lvlText w:val="%8."/>
+      <w:lvlJc w:val="left"/>
+      <w:pPr>
+        <w:ind w:left="5760" w:hanging="360"/>
+      </w:pPr>
+    </w:lvl>
+    <w:lvl w:ilvl="8" w:tplc="FFFFFFFF" w:tentative="1">
+      <w:start w:val="1"/>
+      <w:numFmt w:val="lowerRoman"/>
+      <w:lvlText w:val="%9."/>
+      <w:lvlJc w:val="right"/>
+      <w:pPr>
+        <w:ind w:left="6480" w:hanging="180"/>
+      </w:pPr>
+    </w:lvl>
+  </w:abstractNum>
+  <w:abstractNum w:abstractNumId="7" w15:restartNumberingAfterBreak="0">
+    <w:nsid w:val="56153573"/>
+    <w:multiLevelType w:val="hybridMultilevel"/>
+    <w:tmpl w:val="209EAF92"/>
+    <w:lvl w:ilvl="0" w:tplc="FFFFFFFF">
+      <w:start w:val="1"/>
+      <w:numFmt w:val="decimal"/>
+      <w:lvlText w:val="%1."/>
+      <w:lvlJc w:val="left"/>
+      <w:pPr>
+        <w:ind w:left="720" w:hanging="360"/>
+      </w:pPr>
+      <w:rPr>
+        <w:rFonts w:hint="default"/>
+      </w:rPr>
+    </w:lvl>
+    <w:lvl w:ilvl="1" w:tplc="FFFFFFFF" w:tentative="1">
+      <w:start w:val="1"/>
+      <w:numFmt w:val="lowerLetter"/>
+      <w:lvlText w:val="%2."/>
+      <w:lvlJc w:val="left"/>
+      <w:pPr>
+        <w:ind w:left="1440" w:hanging="360"/>
+      </w:pPr>
+    </w:lvl>
+    <w:lvl w:ilvl="2" w:tplc="FFFFFFFF" w:tentative="1">
+      <w:start w:val="1"/>
+      <w:numFmt w:val="lowerRoman"/>
+      <w:lvlText w:val="%3."/>
+      <w:lvlJc w:val="right"/>
+      <w:pPr>
+        <w:ind w:left="2160" w:hanging="180"/>
+      </w:pPr>
+    </w:lvl>
+    <w:lvl w:ilvl="3" w:tplc="FFFFFFFF" w:tentative="1">
+      <w:start w:val="1"/>
+      <w:numFmt w:val="decimal"/>
+      <w:lvlText w:val="%4."/>
+      <w:lvlJc w:val="left"/>
+      <w:pPr>
+        <w:ind w:left="2880" w:hanging="360"/>
+      </w:pPr>
+    </w:lvl>
+    <w:lvl w:ilvl="4" w:tplc="FFFFFFFF" w:tentative="1">
+      <w:start w:val="1"/>
+      <w:numFmt w:val="lowerLetter"/>
+      <w:lvlText w:val="%5."/>
+      <w:lvlJc w:val="left"/>
+      <w:pPr>
+        <w:ind w:left="3600" w:hanging="360"/>
+      </w:pPr>
+    </w:lvl>
+    <w:lvl w:ilvl="5" w:tplc="FFFFFFFF" w:tentative="1">
+      <w:start w:val="1"/>
+      <w:numFmt w:val="lowerRoman"/>
+      <w:lvlText w:val="%6."/>
+      <w:lvlJc w:val="right"/>
+      <w:pPr>
+        <w:ind w:left="4320" w:hanging="180"/>
+      </w:pPr>
+    </w:lvl>
+    <w:lvl w:ilvl="6" w:tplc="FFFFFFFF" w:tentative="1">
+      <w:start w:val="1"/>
+      <w:numFmt w:val="decimal"/>
+      <w:lvlText w:val="%7."/>
+      <w:lvlJc w:val="left"/>
+      <w:pPr>
+        <w:ind w:left="5040" w:hanging="360"/>
+      </w:pPr>
+    </w:lvl>
+    <w:lvl w:ilvl="7" w:tplc="FFFFFFFF" w:tentative="1">
+      <w:start w:val="1"/>
+      <w:numFmt w:val="lowerLetter"/>
+      <w:lvlText w:val="%8."/>
+      <w:lvlJc w:val="left"/>
+      <w:pPr>
+        <w:ind w:left="5760" w:hanging="360"/>
+      </w:pPr>
+    </w:lvl>
+    <w:lvl w:ilvl="8" w:tplc="FFFFFFFF" w:tentative="1">
+      <w:start w:val="1"/>
+      <w:numFmt w:val="lowerRoman"/>
+      <w:lvlText w:val="%9."/>
+      <w:lvlJc w:val="right"/>
+      <w:pPr>
+        <w:ind w:left="6480" w:hanging="180"/>
+      </w:pPr>
+    </w:lvl>
+  </w:abstractNum>
+  <w:abstractNum w:abstractNumId="8" w15:restartNumberingAfterBreak="0">
     <w:nsid w:val="62065604"/>
     <w:multiLevelType w:val="hybridMultilevel"/>
     <w:tmpl w:val="209EAF92"/>
@@ -3728,22 +4792,31 @@
     </w:lvl>
   </w:abstractNum>
   <w:num w:numId="1" w16cid:durableId="167838999">
-    <w:abstractNumId w:val="5"/>
+    <w:abstractNumId w:val="8"/>
   </w:num>
   <w:num w:numId="2" w16cid:durableId="758257351">
-    <w:abstractNumId w:val="1"/>
+    <w:abstractNumId w:val="2"/>
   </w:num>
   <w:num w:numId="3" w16cid:durableId="308024763">
-    <w:abstractNumId w:val="4"/>
+    <w:abstractNumId w:val="5"/>
   </w:num>
   <w:num w:numId="4" w16cid:durableId="1709723458">
     <w:abstractNumId w:val="0"/>
   </w:num>
   <w:num w:numId="5" w16cid:durableId="1009985115">
-    <w:abstractNumId w:val="2"/>
+    <w:abstractNumId w:val="3"/>
   </w:num>
   <w:num w:numId="6" w16cid:durableId="347680759">
-    <w:abstractNumId w:val="3"/>
+    <w:abstractNumId w:val="4"/>
+  </w:num>
+  <w:num w:numId="7" w16cid:durableId="700979779">
+    <w:abstractNumId w:val="7"/>
+  </w:num>
+  <w:num w:numId="8" w16cid:durableId="258224123">
+    <w:abstractNumId w:val="6"/>
+  </w:num>
+  <w:num w:numId="9" w16cid:durableId="184832857">
+    <w:abstractNumId w:val="1"/>
   </w:num>
 </w:numbering>
 </file>

</xml_diff>

<commit_message>
Changed diagrams for documentation
can be revised
</commit_message>
<xml_diff>
--- a/SEP3/SEP3 Documentation/Use case descriptions.docx
+++ b/SEP3/SEP3 Documentation/Use case descriptions.docx
@@ -333,14 +333,7 @@
           <w:b/>
           <w:bCs/>
         </w:rPr>
-        <w:t>u</w:t>
-      </w:r>
-      <w:r>
-        <w:rPr>
-          <w:b/>
-          <w:bCs/>
-        </w:rPr>
-        <w:t>ser</w:t>
+        <w:t>account</w:t>
       </w:r>
       <w:r>
         <w:t xml:space="preserve"> </w:t>
@@ -381,15 +374,7 @@
         <w:t>on to</w:t>
       </w:r>
       <w:r>
-        <w:t xml:space="preserve"> the website, sees the post and starts talking to the seller. The user ends up buying the product, and goes to the seller’s profile, writes a nice comment, and gives the seller a positive rating. Now the seller goes to his post marks it </w:t>
-      </w:r>
-      <w:proofErr w:type="spellStart"/>
-      <w:r>
-        <w:t>as</w:t>
-      </w:r>
-      <w:proofErr w:type="spellEnd"/>
-      <w:r>
-        <w:t xml:space="preserve"> SOLD or deletes the post </w:t>
+        <w:t xml:space="preserve"> the website, sees the post and starts talking to the seller. The user ends up buying the product, and goes to the seller’s profile, writes a nice comment, and gives the seller a positive rating. Now the seller goes to his post marks it as SOLD or deletes the post </w:t>
       </w:r>
       <w:r>
         <w:t>entirely so</w:t>

</xml_diff>